<commit_message>
PE project using eclipse
First time java project is uploaded to github
</commit_message>
<xml_diff>
--- a/Documents/Functional Specification/FunctionalSpecification_PatientExplorer.docx
+++ b/Documents/Functional Specification/FunctionalSpecification_PatientExplorer.docx
@@ -135,7 +135,7 @@
           <w:noProof/>
           <w:sz w:val="20"/>
         </w:rPr>
-        <w:t>6 August 2016</w:t>
+        <w:t>9 September 2016</w:t>
       </w:r>
       <w:r>
         <w:rPr>
@@ -150,8 +150,6 @@
           <w:sz w:val="20"/>
         </w:rPr>
       </w:pPr>
-      <w:bookmarkStart w:id="1" w:name="_GoBack"/>
-      <w:bookmarkEnd w:id="1"/>
     </w:p>
     <w:p>
       <w:pPr>
@@ -331,19 +329,19 @@
         </w:rPr>
         <w:t xml:space="preserve"> be possible to minimize the patient explorer </w:t>
       </w:r>
-      <w:commentRangeStart w:id="2"/>
+      <w:commentRangeStart w:id="1"/>
       <w:r>
         <w:rPr>
           <w:sz w:val="20"/>
         </w:rPr>
         <w:t>dialog</w:t>
       </w:r>
-      <w:commentRangeEnd w:id="2"/>
-      <w:r>
-        <w:rPr>
-          <w:rStyle w:val="CommentReference"/>
-        </w:rPr>
-        <w:commentReference w:id="2"/>
+      <w:commentRangeEnd w:id="1"/>
+      <w:r>
+        <w:rPr>
+          <w:rStyle w:val="CommentReference"/>
+        </w:rPr>
+        <w:commentReference w:id="1"/>
       </w:r>
       <w:r>
         <w:rPr>
@@ -412,7 +410,6 @@
     </w:p>
     <w:p>
       <w:pPr>
-        <w:pStyle w:val="ListParagraph"/>
         <w:rPr>
           <w:b/>
           <w:sz w:val="20"/>
@@ -447,7 +444,29 @@
         <w:rPr>
           <w:sz w:val="20"/>
         </w:rPr>
-        <w:t>ent is assigned with unique id</w:t>
+        <w:t xml:space="preserve">ent is assigned with unique </w:t>
+      </w:r>
+      <w:commentRangeStart w:id="2"/>
+      <w:commentRangeStart w:id="3"/>
+      <w:r>
+        <w:rPr>
+          <w:sz w:val="20"/>
+        </w:rPr>
+        <w:t>id</w:t>
+      </w:r>
+      <w:commentRangeEnd w:id="2"/>
+      <w:r>
+        <w:rPr>
+          <w:rStyle w:val="CommentReference"/>
+        </w:rPr>
+        <w:commentReference w:id="2"/>
+      </w:r>
+      <w:commentRangeEnd w:id="3"/>
+      <w:r>
+        <w:rPr>
+          <w:rStyle w:val="CommentReference"/>
+        </w:rPr>
+        <w:commentReference w:id="3"/>
       </w:r>
     </w:p>
     <w:p>
@@ -495,7 +514,29 @@
         <w:rPr>
           <w:sz w:val="20"/>
         </w:rPr>
-        <w:t>The maximum number of digits allowed is 9999999999</w:t>
+        <w:t xml:space="preserve">The maximum number of digits allowed is </w:t>
+      </w:r>
+      <w:commentRangeStart w:id="4"/>
+      <w:commentRangeStart w:id="5"/>
+      <w:r>
+        <w:rPr>
+          <w:sz w:val="20"/>
+        </w:rPr>
+        <w:t>9999999999</w:t>
+      </w:r>
+      <w:commentRangeEnd w:id="4"/>
+      <w:r>
+        <w:rPr>
+          <w:rStyle w:val="CommentReference"/>
+        </w:rPr>
+        <w:commentReference w:id="4"/>
+      </w:r>
+      <w:commentRangeEnd w:id="5"/>
+      <w:r>
+        <w:rPr>
+          <w:rStyle w:val="CommentReference"/>
+        </w:rPr>
+        <w:commentReference w:id="5"/>
       </w:r>
     </w:p>
     <w:p>
@@ -513,7 +554,29 @@
         <w:rPr>
           <w:sz w:val="20"/>
         </w:rPr>
-        <w:t>UID shall not contain 0</w:t>
+        <w:t xml:space="preserve">UID shall not contain </w:t>
+      </w:r>
+      <w:commentRangeStart w:id="6"/>
+      <w:commentRangeStart w:id="7"/>
+      <w:r>
+        <w:rPr>
+          <w:sz w:val="20"/>
+        </w:rPr>
+        <w:t>0</w:t>
+      </w:r>
+      <w:commentRangeEnd w:id="6"/>
+      <w:r>
+        <w:rPr>
+          <w:rStyle w:val="CommentReference"/>
+        </w:rPr>
+        <w:commentReference w:id="6"/>
+      </w:r>
+      <w:commentRangeEnd w:id="7"/>
+      <w:r>
+        <w:rPr>
+          <w:rStyle w:val="CommentReference"/>
+        </w:rPr>
+        <w:commentReference w:id="7"/>
       </w:r>
     </w:p>
     <w:p>
@@ -531,7 +594,35 @@
         <w:rPr>
           <w:sz w:val="20"/>
         </w:rPr>
-        <w:t>UID shall not contain negative values</w:t>
+        <w:t xml:space="preserve">UID shall not contain negative </w:t>
+      </w:r>
+      <w:commentRangeStart w:id="8"/>
+      <w:commentRangeStart w:id="9"/>
+      <w:r>
+        <w:rPr>
+          <w:sz w:val="20"/>
+        </w:rPr>
+        <w:t>values</w:t>
+      </w:r>
+      <w:commentRangeEnd w:id="8"/>
+      <w:r>
+        <w:rPr>
+          <w:rStyle w:val="CommentReference"/>
+        </w:rPr>
+        <w:commentReference w:id="8"/>
+      </w:r>
+      <w:commentRangeEnd w:id="9"/>
+      <w:r>
+        <w:rPr>
+          <w:rStyle w:val="CommentReference"/>
+        </w:rPr>
+        <w:commentReference w:id="9"/>
+      </w:r>
+      <w:r>
+        <w:rPr>
+          <w:sz w:val="20"/>
+        </w:rPr>
+        <w:t xml:space="preserve"> </w:t>
       </w:r>
     </w:p>
     <w:p>
@@ -551,19 +642,88 @@
           <w:sz w:val="20"/>
         </w:rPr>
       </w:pPr>
-      <w:r>
-        <w:rPr>
-          <w:b/>
-          <w:sz w:val="20"/>
-        </w:rPr>
-        <w:t>Name</w:t>
-      </w:r>
-      <w:r>
-        <w:rPr>
-          <w:b/>
-          <w:sz w:val="20"/>
-        </w:rPr>
-        <w:t>:</w:t>
+    </w:p>
+    <w:p>
+      <w:pPr>
+        <w:rPr>
+          <w:b/>
+          <w:sz w:val="20"/>
+        </w:rPr>
+      </w:pPr>
+    </w:p>
+    <w:p>
+      <w:pPr>
+        <w:pStyle w:val="ListParagraph"/>
+        <w:rPr>
+          <w:b/>
+          <w:sz w:val="20"/>
+        </w:rPr>
+      </w:pPr>
+    </w:p>
+    <w:p>
+      <w:pPr>
+        <w:pStyle w:val="ListParagraph"/>
+        <w:rPr>
+          <w:b/>
+          <w:sz w:val="20"/>
+        </w:rPr>
+      </w:pPr>
+    </w:p>
+    <w:p>
+      <w:pPr>
+        <w:pStyle w:val="ListParagraph"/>
+        <w:rPr>
+          <w:b/>
+          <w:sz w:val="20"/>
+        </w:rPr>
+      </w:pPr>
+    </w:p>
+    <w:p>
+      <w:pPr>
+        <w:pStyle w:val="ListParagraph"/>
+        <w:rPr>
+          <w:b/>
+          <w:sz w:val="20"/>
+        </w:rPr>
+      </w:pPr>
+    </w:p>
+    <w:p>
+      <w:pPr>
+        <w:rPr>
+          <w:b/>
+          <w:sz w:val="20"/>
+        </w:rPr>
+      </w:pPr>
+    </w:p>
+    <w:p>
+      <w:pPr>
+        <w:rPr>
+          <w:b/>
+          <w:sz w:val="20"/>
+        </w:rPr>
+      </w:pPr>
+    </w:p>
+    <w:p>
+      <w:pPr>
+        <w:rPr>
+          <w:b/>
+          <w:sz w:val="20"/>
+        </w:rPr>
+      </w:pPr>
+    </w:p>
+    <w:p>
+      <w:pPr>
+        <w:rPr>
+          <w:b/>
+          <w:sz w:val="20"/>
+        </w:rPr>
+      </w:pPr>
+      <w:r>
+        <w:rPr>
+          <w:b/>
+          <w:sz w:val="20"/>
+        </w:rPr>
+        <w:t>Name:</w:t>
       </w:r>
     </w:p>
     <w:p>
@@ -593,7 +753,21 @@
         <w:rPr>
           <w:sz w:val="20"/>
         </w:rPr>
-        <w:t>special characters</w:t>
+        <w:t xml:space="preserve">special </w:t>
+      </w:r>
+      <w:commentRangeStart w:id="10"/>
+      <w:r>
+        <w:rPr>
+          <w:sz w:val="20"/>
+        </w:rPr>
+        <w:t>characters</w:t>
+      </w:r>
+      <w:commentRangeEnd w:id="10"/>
+      <w:r>
+        <w:rPr>
+          <w:rStyle w:val="CommentReference"/>
+        </w:rPr>
+        <w:commentReference w:id="10"/>
       </w:r>
     </w:p>
     <w:p>
@@ -611,7 +785,21 @@
         <w:rPr>
           <w:sz w:val="20"/>
         </w:rPr>
-        <w:t>Name shall not contain numbers</w:t>
+        <w:t xml:space="preserve">Name shall not contain </w:t>
+      </w:r>
+      <w:commentRangeStart w:id="11"/>
+      <w:r>
+        <w:rPr>
+          <w:sz w:val="20"/>
+        </w:rPr>
+        <w:t>numbers</w:t>
+      </w:r>
+      <w:commentRangeEnd w:id="11"/>
+      <w:r>
+        <w:rPr>
+          <w:rStyle w:val="CommentReference"/>
+        </w:rPr>
+        <w:commentReference w:id="11"/>
       </w:r>
     </w:p>
     <w:p>
@@ -629,7 +817,21 @@
         <w:rPr>
           <w:sz w:val="20"/>
         </w:rPr>
-        <w:t>Length of the name shall not more than 50 characters</w:t>
+        <w:t xml:space="preserve">Length of the name shall not more than 50 </w:t>
+      </w:r>
+      <w:commentRangeStart w:id="12"/>
+      <w:r>
+        <w:rPr>
+          <w:sz w:val="20"/>
+        </w:rPr>
+        <w:t>characters</w:t>
+      </w:r>
+      <w:commentRangeEnd w:id="12"/>
+      <w:r>
+        <w:rPr>
+          <w:rStyle w:val="CommentReference"/>
+        </w:rPr>
+        <w:commentReference w:id="12"/>
       </w:r>
     </w:p>
     <w:p>
@@ -644,6 +846,41 @@
     <w:p>
       <w:pPr>
         <w:ind w:firstLine="720"/>
+        <w:rPr>
+          <w:b/>
+          <w:sz w:val="20"/>
+        </w:rPr>
+      </w:pPr>
+    </w:p>
+    <w:p>
+      <w:pPr>
+        <w:ind w:firstLine="720"/>
+        <w:rPr>
+          <w:b/>
+          <w:sz w:val="20"/>
+        </w:rPr>
+      </w:pPr>
+    </w:p>
+    <w:p>
+      <w:pPr>
+        <w:ind w:firstLine="720"/>
+        <w:rPr>
+          <w:b/>
+          <w:sz w:val="20"/>
+        </w:rPr>
+      </w:pPr>
+    </w:p>
+    <w:p>
+      <w:pPr>
+        <w:ind w:firstLine="720"/>
+        <w:rPr>
+          <w:b/>
+          <w:sz w:val="20"/>
+        </w:rPr>
+      </w:pPr>
+    </w:p>
+    <w:p>
+      <w:pPr>
         <w:rPr>
           <w:b/>
           <w:sz w:val="20"/>
@@ -714,6 +951,7 @@
         </w:rPr>
         <w:t>/mm/</w:t>
       </w:r>
+      <w:commentRangeStart w:id="13"/>
       <w:proofErr w:type="spellStart"/>
       <w:r>
         <w:rPr>
@@ -721,7 +959,14 @@
         </w:rPr>
         <w:t>yyyy</w:t>
       </w:r>
+      <w:commentRangeEnd w:id="13"/>
       <w:proofErr w:type="spellEnd"/>
+      <w:r>
+        <w:rPr>
+          <w:rStyle w:val="CommentReference"/>
+        </w:rPr>
+        <w:commentReference w:id="13"/>
+      </w:r>
       <w:r>
         <w:rPr>
           <w:sz w:val="20"/>
@@ -745,7 +990,21 @@
         <w:rPr>
           <w:sz w:val="20"/>
         </w:rPr>
-        <w:t>Date of birth shall not be less than 1866</w:t>
+        <w:t xml:space="preserve">Date of birth shall not be less than </w:t>
+      </w:r>
+      <w:commentRangeStart w:id="14"/>
+      <w:r>
+        <w:rPr>
+          <w:sz w:val="20"/>
+        </w:rPr>
+        <w:t>1866</w:t>
+      </w:r>
+      <w:commentRangeEnd w:id="14"/>
+      <w:r>
+        <w:rPr>
+          <w:rStyle w:val="CommentReference"/>
+        </w:rPr>
+        <w:commentReference w:id="14"/>
       </w:r>
     </w:p>
     <w:p>
@@ -764,7 +1023,21 @@
         <w:rPr>
           <w:sz w:val="20"/>
         </w:rPr>
-        <w:t>Date of birth shall not be greater than today</w:t>
+        <w:t xml:space="preserve">Date of birth shall not be greater than </w:t>
+      </w:r>
+      <w:commentRangeStart w:id="15"/>
+      <w:r>
+        <w:rPr>
+          <w:sz w:val="20"/>
+        </w:rPr>
+        <w:t>today</w:t>
+      </w:r>
+      <w:commentRangeEnd w:id="15"/>
+      <w:r>
+        <w:rPr>
+          <w:rStyle w:val="CommentReference"/>
+        </w:rPr>
+        <w:commentReference w:id="15"/>
       </w:r>
     </w:p>
     <w:p>
@@ -783,7 +1056,27 @@
         <w:rPr>
           <w:sz w:val="20"/>
         </w:rPr>
-        <w:t xml:space="preserve">Date of birth </w:t>
+        <w:t xml:space="preserve">Date of </w:t>
+      </w:r>
+      <w:commentRangeStart w:id="16"/>
+      <w:r>
+        <w:rPr>
+          <w:sz w:val="20"/>
+        </w:rPr>
+        <w:t>birth</w:t>
+      </w:r>
+      <w:commentRangeEnd w:id="16"/>
+      <w:r>
+        <w:rPr>
+          <w:rStyle w:val="CommentReference"/>
+        </w:rPr>
+        <w:commentReference w:id="16"/>
+      </w:r>
+      <w:r>
+        <w:rPr>
+          <w:sz w:val="20"/>
+        </w:rPr>
+        <w:t xml:space="preserve"> </w:t>
       </w:r>
     </w:p>
     <w:p>
@@ -802,11 +1095,39 @@
           <w:sz w:val="20"/>
         </w:rPr>
       </w:pPr>
-      <w:r>
-        <w:rPr>
-          <w:b/>
-          <w:sz w:val="20"/>
-        </w:rPr>
+    </w:p>
+    <w:p>
+      <w:pPr>
+        <w:pStyle w:val="ListParagraph"/>
+        <w:rPr>
+          <w:b/>
+          <w:sz w:val="20"/>
+        </w:rPr>
+      </w:pPr>
+    </w:p>
+    <w:p>
+      <w:pPr>
+        <w:rPr>
+          <w:b/>
+          <w:sz w:val="20"/>
+        </w:rPr>
+      </w:pPr>
+    </w:p>
+    <w:p>
+      <w:pPr>
+        <w:rPr>
+          <w:b/>
+          <w:sz w:val="20"/>
+        </w:rPr>
+      </w:pPr>
+      <w:bookmarkStart w:id="17" w:name="_GoBack"/>
+      <w:bookmarkEnd w:id="17"/>
+      <w:r>
+        <w:rPr>
+          <w:b/>
+          <w:sz w:val="20"/>
+        </w:rPr>
+        <w:lastRenderedPageBreak/>
         <w:t>Age:</w:t>
       </w:r>
     </w:p>
@@ -825,7 +1146,21 @@
         <w:rPr>
           <w:sz w:val="20"/>
         </w:rPr>
-        <w:t>Age shall accept only numbers</w:t>
+        <w:t xml:space="preserve">Age shall accept only </w:t>
+      </w:r>
+      <w:commentRangeStart w:id="18"/>
+      <w:r>
+        <w:rPr>
+          <w:sz w:val="20"/>
+        </w:rPr>
+        <w:t>numbers</w:t>
+      </w:r>
+      <w:commentRangeEnd w:id="18"/>
+      <w:r>
+        <w:rPr>
+          <w:rStyle w:val="CommentReference"/>
+        </w:rPr>
+        <w:commentReference w:id="18"/>
       </w:r>
     </w:p>
     <w:p>
@@ -843,7 +1178,21 @@
         <w:rPr>
           <w:sz w:val="20"/>
         </w:rPr>
-        <w:t>Age shall not be given in months</w:t>
+        <w:t xml:space="preserve">Age shall not be given in </w:t>
+      </w:r>
+      <w:commentRangeStart w:id="19"/>
+      <w:r>
+        <w:rPr>
+          <w:sz w:val="20"/>
+        </w:rPr>
+        <w:t>months</w:t>
+      </w:r>
+      <w:commentRangeEnd w:id="19"/>
+      <w:r>
+        <w:rPr>
+          <w:rStyle w:val="CommentReference"/>
+        </w:rPr>
+        <w:commentReference w:id="19"/>
       </w:r>
     </w:p>
     <w:p>
@@ -861,7 +1210,21 @@
         <w:rPr>
           <w:sz w:val="20"/>
         </w:rPr>
-        <w:t>Age shall not be more than 150</w:t>
+        <w:t xml:space="preserve">Age shall not be more than </w:t>
+      </w:r>
+      <w:commentRangeStart w:id="20"/>
+      <w:r>
+        <w:rPr>
+          <w:sz w:val="20"/>
+        </w:rPr>
+        <w:t>150</w:t>
+      </w:r>
+      <w:commentRangeEnd w:id="20"/>
+      <w:r>
+        <w:rPr>
+          <w:rStyle w:val="CommentReference"/>
+        </w:rPr>
+        <w:commentReference w:id="20"/>
       </w:r>
     </w:p>
     <w:p>
@@ -879,30 +1242,67 @@
         <w:rPr>
           <w:sz w:val="20"/>
         </w:rPr>
-        <w:t>Age shall not accept negative numbers</w:t>
-      </w:r>
-    </w:p>
-    <w:p>
-      <w:pPr>
-        <w:ind w:firstLine="720"/>
-        <w:rPr>
-          <w:b/>
-          <w:sz w:val="20"/>
-        </w:rPr>
-      </w:pPr>
-      <w:r>
-        <w:rPr>
-          <w:b/>
-          <w:sz w:val="20"/>
-        </w:rPr>
-        <w:t>Sex</w:t>
-      </w:r>
-      <w:r>
-        <w:rPr>
-          <w:b/>
-          <w:sz w:val="20"/>
-        </w:rPr>
-        <w:t>:</w:t>
+        <w:t xml:space="preserve">Age shall not accept negative </w:t>
+      </w:r>
+      <w:commentRangeStart w:id="21"/>
+      <w:r>
+        <w:rPr>
+          <w:sz w:val="20"/>
+        </w:rPr>
+        <w:t>numbers</w:t>
+      </w:r>
+      <w:commentRangeEnd w:id="21"/>
+      <w:r>
+        <w:rPr>
+          <w:rStyle w:val="CommentReference"/>
+        </w:rPr>
+        <w:commentReference w:id="21"/>
+      </w:r>
+    </w:p>
+    <w:p>
+      <w:pPr>
+        <w:rPr>
+          <w:b/>
+          <w:sz w:val="20"/>
+        </w:rPr>
+      </w:pPr>
+    </w:p>
+    <w:p>
+      <w:pPr>
+        <w:rPr>
+          <w:b/>
+          <w:sz w:val="20"/>
+        </w:rPr>
+      </w:pPr>
+    </w:p>
+    <w:p>
+      <w:pPr>
+        <w:rPr>
+          <w:b/>
+          <w:sz w:val="20"/>
+        </w:rPr>
+      </w:pPr>
+    </w:p>
+    <w:p>
+      <w:pPr>
+        <w:rPr>
+          <w:b/>
+          <w:sz w:val="20"/>
+        </w:rPr>
+      </w:pPr>
+    </w:p>
+    <w:p>
+      <w:pPr>
+        <w:rPr>
+          <w:sz w:val="20"/>
+        </w:rPr>
+      </w:pPr>
+      <w:r>
+        <w:rPr>
+          <w:b/>
+          <w:sz w:val="20"/>
+        </w:rPr>
+        <w:t>Sex:</w:t>
       </w:r>
     </w:p>
     <w:p>
@@ -933,12 +1333,49 @@
         <w:rPr>
           <w:sz w:val="20"/>
         </w:rPr>
-        <w:t xml:space="preserve"> Male or Female or Other</w:t>
-      </w:r>
-    </w:p>
-    <w:p>
-      <w:pPr>
-        <w:ind w:firstLine="720"/>
+        <w:t xml:space="preserve"> Male or Female or </w:t>
+      </w:r>
+      <w:commentRangeStart w:id="22"/>
+      <w:r>
+        <w:rPr>
+          <w:sz w:val="20"/>
+        </w:rPr>
+        <w:t>Other</w:t>
+      </w:r>
+      <w:commentRangeEnd w:id="22"/>
+      <w:r>
+        <w:rPr>
+          <w:rStyle w:val="CommentReference"/>
+        </w:rPr>
+        <w:commentReference w:id="22"/>
+      </w:r>
+    </w:p>
+    <w:p>
+      <w:pPr>
+        <w:rPr>
+          <w:b/>
+          <w:sz w:val="20"/>
+        </w:rPr>
+      </w:pPr>
+    </w:p>
+    <w:p>
+      <w:pPr>
+        <w:rPr>
+          <w:b/>
+          <w:sz w:val="20"/>
+        </w:rPr>
+      </w:pPr>
+    </w:p>
+    <w:p>
+      <w:pPr>
+        <w:rPr>
+          <w:b/>
+          <w:sz w:val="20"/>
+        </w:rPr>
+      </w:pPr>
+    </w:p>
+    <w:p>
+      <w:pPr>
         <w:rPr>
           <w:b/>
           <w:sz w:val="20"/>
@@ -988,6 +1425,7 @@
         </w:rPr>
         <w:t xml:space="preserve"> </w:t>
       </w:r>
+      <w:commentRangeStart w:id="23"/>
       <w:r>
         <w:rPr>
           <w:sz w:val="20"/>
@@ -999,6 +1437,13 @@
           <w:sz w:val="20"/>
         </w:rPr>
         <w:t>nches</w:t>
+      </w:r>
+      <w:commentRangeEnd w:id="23"/>
+      <w:r>
+        <w:rPr>
+          <w:rStyle w:val="CommentReference"/>
+        </w:rPr>
+        <w:commentReference w:id="23"/>
       </w:r>
     </w:p>
     <w:p>
@@ -1028,7 +1473,21 @@
         <w:rPr>
           <w:sz w:val="20"/>
         </w:rPr>
-        <w:t xml:space="preserve"> 9</w:t>
+        <w:t xml:space="preserve"> </w:t>
+      </w:r>
+      <w:commentRangeStart w:id="24"/>
+      <w:r>
+        <w:rPr>
+          <w:sz w:val="20"/>
+        </w:rPr>
+        <w:t>9</w:t>
+      </w:r>
+      <w:commentRangeEnd w:id="24"/>
+      <w:r>
+        <w:rPr>
+          <w:rStyle w:val="CommentReference"/>
+        </w:rPr>
+        <w:commentReference w:id="24"/>
       </w:r>
     </w:p>
     <w:p>
@@ -1052,12 +1511,41 @@
         <w:rPr>
           <w:sz w:val="20"/>
         </w:rPr>
-        <w:t>between 0 and 12</w:t>
-      </w:r>
-    </w:p>
-    <w:p>
-      <w:pPr>
-        <w:ind w:left="720"/>
+        <w:t xml:space="preserve">between 0 and </w:t>
+      </w:r>
+      <w:commentRangeStart w:id="25"/>
+      <w:r>
+        <w:rPr>
+          <w:sz w:val="20"/>
+        </w:rPr>
+        <w:t>12</w:t>
+      </w:r>
+      <w:commentRangeEnd w:id="25"/>
+      <w:r>
+        <w:rPr>
+          <w:rStyle w:val="CommentReference"/>
+        </w:rPr>
+        <w:commentReference w:id="25"/>
+      </w:r>
+    </w:p>
+    <w:p>
+      <w:pPr>
+        <w:rPr>
+          <w:b/>
+          <w:sz w:val="20"/>
+        </w:rPr>
+      </w:pPr>
+    </w:p>
+    <w:p>
+      <w:pPr>
+        <w:rPr>
+          <w:b/>
+          <w:sz w:val="20"/>
+        </w:rPr>
+      </w:pPr>
+    </w:p>
+    <w:p>
+      <w:pPr>
         <w:rPr>
           <w:b/>
           <w:sz w:val="20"/>
@@ -1095,11 +1583,19 @@
         </w:rPr>
         <w:t xml:space="preserve">only </w:t>
       </w:r>
+      <w:commentRangeStart w:id="26"/>
       <w:r>
         <w:rPr>
           <w:sz w:val="20"/>
         </w:rPr>
         <w:t>numbers</w:t>
+      </w:r>
+      <w:commentRangeEnd w:id="26"/>
+      <w:r>
+        <w:rPr>
+          <w:rStyle w:val="CommentReference"/>
+        </w:rPr>
+        <w:commentReference w:id="26"/>
       </w:r>
     </w:p>
     <w:p>
@@ -1118,7 +1614,21 @@
         <w:rPr>
           <w:sz w:val="20"/>
         </w:rPr>
-        <w:t>Weight shall not accept negative numbers</w:t>
+        <w:t xml:space="preserve">Weight shall not accept negative </w:t>
+      </w:r>
+      <w:commentRangeStart w:id="27"/>
+      <w:r>
+        <w:rPr>
+          <w:sz w:val="20"/>
+        </w:rPr>
+        <w:t>numbers</w:t>
+      </w:r>
+      <w:commentRangeEnd w:id="27"/>
+      <w:r>
+        <w:rPr>
+          <w:rStyle w:val="CommentReference"/>
+        </w:rPr>
+        <w:commentReference w:id="27"/>
       </w:r>
     </w:p>
     <w:p>
@@ -1137,12 +1647,41 @@
         <w:rPr>
           <w:sz w:val="20"/>
         </w:rPr>
-        <w:t>Weight shall not accept more than 300kgs</w:t>
-      </w:r>
-    </w:p>
-    <w:p>
-      <w:pPr>
-        <w:ind w:left="720"/>
+        <w:t xml:space="preserve">Weight shall not accept more than </w:t>
+      </w:r>
+      <w:commentRangeStart w:id="28"/>
+      <w:r>
+        <w:rPr>
+          <w:sz w:val="20"/>
+        </w:rPr>
+        <w:t>300kgs</w:t>
+      </w:r>
+      <w:commentRangeEnd w:id="28"/>
+      <w:r>
+        <w:rPr>
+          <w:rStyle w:val="CommentReference"/>
+        </w:rPr>
+        <w:commentReference w:id="28"/>
+      </w:r>
+    </w:p>
+    <w:p>
+      <w:pPr>
+        <w:rPr>
+          <w:b/>
+          <w:sz w:val="20"/>
+        </w:rPr>
+      </w:pPr>
+    </w:p>
+    <w:p>
+      <w:pPr>
+        <w:rPr>
+          <w:b/>
+          <w:sz w:val="20"/>
+        </w:rPr>
+      </w:pPr>
+    </w:p>
+    <w:p>
+      <w:pPr>
         <w:rPr>
           <w:b/>
           <w:sz w:val="20"/>
@@ -1172,7 +1711,21 @@
         <w:rPr>
           <w:sz w:val="20"/>
         </w:rPr>
-        <w:t>Birthday shall be calculated based on the provided date</w:t>
+        <w:t xml:space="preserve">Birthday shall be calculated based on the provided </w:t>
+      </w:r>
+      <w:commentRangeStart w:id="29"/>
+      <w:r>
+        <w:rPr>
+          <w:sz w:val="20"/>
+        </w:rPr>
+        <w:t>date</w:t>
+      </w:r>
+      <w:commentRangeEnd w:id="29"/>
+      <w:r>
+        <w:rPr>
+          <w:rStyle w:val="CommentReference"/>
+        </w:rPr>
+        <w:commentReference w:id="29"/>
       </w:r>
     </w:p>
     <w:p>
@@ -1195,7 +1748,6 @@
     </w:p>
     <w:p>
       <w:pPr>
-        <w:ind w:left="720"/>
         <w:rPr>
           <w:b/>
           <w:sz w:val="20"/>
@@ -1211,16 +1763,18 @@
     </w:p>
     <w:p>
       <w:pPr>
-        <w:pStyle w:val="ListParagraph"/>
-        <w:numPr>
-          <w:ilvl w:val="0"/>
-          <w:numId w:val="14"/>
-        </w:numPr>
-        <w:rPr>
-          <w:b/>
-          <w:sz w:val="20"/>
-        </w:rPr>
-      </w:pPr>
+        <w:ind w:left="1080"/>
+        <w:rPr>
+          <w:b/>
+          <w:sz w:val="20"/>
+        </w:rPr>
+      </w:pPr>
+      <w:r>
+        <w:rPr>
+          <w:sz w:val="20"/>
+        </w:rPr>
+        <w:t xml:space="preserve">1.    </w:t>
+      </w:r>
       <w:r>
         <w:rPr>
           <w:sz w:val="20"/>
@@ -1265,10 +1819,59 @@
         </w:rPr>
         <w:t>@</w:t>
       </w:r>
-    </w:p>
-    <w:p>
-      <w:pPr>
-        <w:ind w:left="720"/>
+      <w:r>
+        <w:rPr>
+          <w:rStyle w:val="CommentReference"/>
+        </w:rPr>
+        <w:commentReference w:id="30"/>
+      </w:r>
+    </w:p>
+    <w:p>
+      <w:pPr>
+        <w:ind w:left="1080"/>
+        <w:rPr>
+          <w:sz w:val="20"/>
+        </w:rPr>
+      </w:pPr>
+      <w:commentRangeStart w:id="31"/>
+      <w:r>
+        <w:rPr>
+          <w:sz w:val="20"/>
+        </w:rPr>
+        <w:t>2</w:t>
+      </w:r>
+      <w:commentRangeEnd w:id="31"/>
+      <w:r>
+        <w:rPr>
+          <w:rStyle w:val="CommentReference"/>
+        </w:rPr>
+        <w:commentReference w:id="31"/>
+      </w:r>
+      <w:r>
+        <w:rPr>
+          <w:sz w:val="20"/>
+        </w:rPr>
+        <w:t>.    Address should not accept only numbers</w:t>
+      </w:r>
+    </w:p>
+    <w:p>
+      <w:pPr>
+        <w:rPr>
+          <w:b/>
+          <w:sz w:val="20"/>
+        </w:rPr>
+      </w:pPr>
+    </w:p>
+    <w:p>
+      <w:pPr>
+        <w:rPr>
+          <w:b/>
+          <w:sz w:val="20"/>
+        </w:rPr>
+      </w:pPr>
+    </w:p>
+    <w:p>
+      <w:pPr>
         <w:rPr>
           <w:b/>
           <w:sz w:val="20"/>
@@ -1280,6 +1883,7 @@
           <w:b/>
           <w:sz w:val="20"/>
         </w:rPr>
+        <w:lastRenderedPageBreak/>
         <w:t>Aadhaar</w:t>
       </w:r>
       <w:proofErr w:type="spellEnd"/>
@@ -1315,16 +1919,26 @@
         <w:rPr>
           <w:sz w:val="20"/>
         </w:rPr>
-        <w:t xml:space="preserve"> number shall accept only numbers</w:t>
-      </w:r>
-    </w:p>
-    <w:p>
-      <w:pPr>
-        <w:pStyle w:val="ListParagraph"/>
-        <w:numPr>
-          <w:ilvl w:val="0"/>
-          <w:numId w:val="15"/>
-        </w:numPr>
+        <w:t xml:space="preserve"> number shall accept only </w:t>
+      </w:r>
+      <w:commentRangeStart w:id="32"/>
+      <w:r>
+        <w:rPr>
+          <w:sz w:val="20"/>
+        </w:rPr>
+        <w:t>numbers</w:t>
+      </w:r>
+      <w:commentRangeEnd w:id="32"/>
+      <w:r>
+        <w:rPr>
+          <w:rStyle w:val="CommentReference"/>
+        </w:rPr>
+        <w:commentReference w:id="32"/>
+      </w:r>
+    </w:p>
+    <w:p>
+      <w:pPr>
+        <w:ind w:left="1080"/>
         <w:rPr>
           <w:b/>
           <w:sz w:val="20"/>
@@ -1568,7 +2182,7 @@
 
 <file path=word/comments.xml><?xml version="1.0" encoding="utf-8"?>
 <w:comments xmlns:wpc="http://schemas.microsoft.com/office/word/2010/wordprocessingCanvas" xmlns:mc="http://schemas.openxmlformats.org/markup-compatibility/2006" xmlns:o="urn:schemas-microsoft-com:office:office" xmlns:r="http://schemas.openxmlformats.org/officeDocument/2006/relationships" xmlns:m="http://schemas.openxmlformats.org/officeDocument/2006/math" xmlns:v="urn:schemas-microsoft-com:vml" xmlns:wp14="http://schemas.microsoft.com/office/word/2010/wordprocessingDrawing" xmlns:wp="http://schemas.openxmlformats.org/drawingml/2006/wordprocessingDrawing" xmlns:w10="urn:schemas-microsoft-com:office:word" xmlns:w="http://schemas.openxmlformats.org/wordprocessingml/2006/main" xmlns:w14="http://schemas.microsoft.com/office/word/2010/wordml" xmlns:w15="http://schemas.microsoft.com/office/word/2012/wordml" xmlns:wpg="http://schemas.microsoft.com/office/word/2010/wordprocessingGroup" xmlns:wpi="http://schemas.microsoft.com/office/word/2010/wordprocessingInk" xmlns:wne="http://schemas.microsoft.com/office/word/2006/wordml" xmlns:wps="http://schemas.microsoft.com/office/word/2010/wordprocessingShape" mc:Ignorable="w14 w15 wp14">
-  <w:comment w:id="2" w:author="Rameshbabu-P" w:date="2016-07-26T15:44:00Z" w:initials="R">
+  <w:comment w:id="1" w:author="Rameshbabu-P" w:date="2016-07-26T15:44:00Z" w:initials="R">
     <w:p>
       <w:pPr>
         <w:pStyle w:val="CommentText"/>
@@ -1582,6 +2196,597 @@
       <w:r>
         <w:t>I cannot understand two minimize are present in F.S</w:t>
       </w:r>
+    </w:p>
+  </w:comment>
+  <w:comment w:id="2" w:author="Tulasi Peddapalli" w:date="2016-09-05T20:56:00Z" w:initials="TP">
+    <w:p>
+      <w:pPr>
+        <w:pStyle w:val="CommentText"/>
+      </w:pPr>
+      <w:r>
+        <w:rPr>
+          <w:rStyle w:val="CommentReference"/>
+        </w:rPr>
+        <w:annotationRef/>
+      </w:r>
+      <w:r>
+        <w:t xml:space="preserve">To Ramesh </w:t>
+      </w:r>
+      <w:proofErr w:type="spellStart"/>
+      <w:r>
+        <w:t>babu</w:t>
+      </w:r>
+      <w:proofErr w:type="spellEnd"/>
+      <w:r>
+        <w:t xml:space="preserve">; it </w:t>
+      </w:r>
+      <w:r>
+        <w:t xml:space="preserve">is </w:t>
+      </w:r>
+      <w:r>
+        <w:t>accepting duplicate values also</w:t>
+      </w:r>
+    </w:p>
+  </w:comment>
+  <w:comment w:id="3" w:author="Tulasi Peddapalli" w:date="2016-09-08T22:12:00Z" w:initials="TP">
+    <w:p>
+      <w:pPr>
+        <w:pStyle w:val="CommentText"/>
+      </w:pPr>
+      <w:r>
+        <w:rPr>
+          <w:rStyle w:val="CommentReference"/>
+        </w:rPr>
+        <w:annotationRef/>
+      </w:r>
+      <w:proofErr w:type="gramStart"/>
+      <w:r>
+        <w:t>satisfied</w:t>
+      </w:r>
+      <w:proofErr w:type="gramEnd"/>
+      <w:r>
+        <w:rPr>
+          <w:rStyle w:val="CommentReference"/>
+        </w:rPr>
+        <w:annotationRef/>
+      </w:r>
+    </w:p>
+  </w:comment>
+  <w:comment w:id="4" w:author="Tulasi Peddapalli" w:date="2016-09-05T20:57:00Z" w:initials="TP">
+    <w:p>
+      <w:pPr>
+        <w:pStyle w:val="CommentText"/>
+      </w:pPr>
+      <w:r>
+        <w:rPr>
+          <w:rStyle w:val="CommentReference"/>
+        </w:rPr>
+        <w:annotationRef/>
+      </w:r>
+      <w:r>
+        <w:t>It should not accept more than 10 digits</w:t>
+      </w:r>
+    </w:p>
+  </w:comment>
+  <w:comment w:id="5" w:author="Tulasi Peddapalli" w:date="2016-09-05T21:38:00Z" w:initials="TP">
+    <w:p>
+      <w:pPr>
+        <w:pStyle w:val="CommentText"/>
+      </w:pPr>
+      <w:r>
+        <w:rPr>
+          <w:rStyle w:val="CommentReference"/>
+        </w:rPr>
+        <w:annotationRef/>
+      </w:r>
+      <w:proofErr w:type="gramStart"/>
+      <w:r>
+        <w:t>satisfied</w:t>
+      </w:r>
+      <w:proofErr w:type="gramEnd"/>
+      <w:r>
+        <w:rPr>
+          <w:rStyle w:val="CommentReference"/>
+        </w:rPr>
+        <w:annotationRef/>
+      </w:r>
+    </w:p>
+  </w:comment>
+  <w:comment w:id="6" w:author="Tulasi Peddapalli" w:date="2016-09-05T20:55:00Z" w:initials="TP">
+    <w:p>
+      <w:pPr>
+        <w:pStyle w:val="CommentText"/>
+      </w:pPr>
+      <w:r>
+        <w:rPr>
+          <w:rStyle w:val="CommentReference"/>
+        </w:rPr>
+        <w:annotationRef/>
+      </w:r>
+      <w:r>
+        <w:t>Should not accept zero but it is accepting</w:t>
+      </w:r>
+    </w:p>
+  </w:comment>
+  <w:comment w:id="7" w:author="Tulasi Peddapalli" w:date="2016-09-08T22:12:00Z" w:initials="TP">
+    <w:p>
+      <w:pPr>
+        <w:pStyle w:val="CommentText"/>
+      </w:pPr>
+      <w:r>
+        <w:rPr>
+          <w:rStyle w:val="CommentReference"/>
+        </w:rPr>
+        <w:annotationRef/>
+      </w:r>
+      <w:proofErr w:type="gramStart"/>
+      <w:r>
+        <w:t>satisfied</w:t>
+      </w:r>
+      <w:proofErr w:type="gramEnd"/>
+      <w:r>
+        <w:rPr>
+          <w:rStyle w:val="CommentReference"/>
+        </w:rPr>
+        <w:annotationRef/>
+      </w:r>
+    </w:p>
+  </w:comment>
+  <w:comment w:id="8" w:author="Tulasi Peddapalli" w:date="2016-09-05T20:58:00Z" w:initials="TP">
+    <w:p>
+      <w:pPr>
+        <w:pStyle w:val="CommentText"/>
+      </w:pPr>
+      <w:r>
+        <w:rPr>
+          <w:rStyle w:val="CommentReference"/>
+        </w:rPr>
+        <w:annotationRef/>
+      </w:r>
+      <w:r>
+        <w:t>Should not accept negative values</w:t>
+      </w:r>
+    </w:p>
+    <w:p>
+      <w:pPr>
+        <w:pStyle w:val="CommentText"/>
+      </w:pPr>
+    </w:p>
+  </w:comment>
+  <w:comment w:id="9" w:author="Tulasi Peddapalli" w:date="2016-09-09T15:16:00Z" w:initials="TP">
+    <w:p>
+      <w:pPr>
+        <w:pStyle w:val="CommentText"/>
+      </w:pPr>
+      <w:r>
+        <w:rPr>
+          <w:rStyle w:val="CommentReference"/>
+        </w:rPr>
+        <w:annotationRef/>
+      </w:r>
+      <w:proofErr w:type="gramStart"/>
+      <w:r>
+        <w:t>satisfied</w:t>
+      </w:r>
+      <w:proofErr w:type="gramEnd"/>
+      <w:r>
+        <w:rPr>
+          <w:rStyle w:val="CommentReference"/>
+        </w:rPr>
+        <w:annotationRef/>
+      </w:r>
+    </w:p>
+  </w:comment>
+  <w:comment w:id="10" w:author="Tulasi Peddapalli" w:date="2016-09-08T22:13:00Z" w:initials="TP">
+    <w:p>
+      <w:pPr>
+        <w:pStyle w:val="CommentText"/>
+      </w:pPr>
+      <w:r>
+        <w:rPr>
+          <w:rStyle w:val="CommentReference"/>
+        </w:rPr>
+        <w:annotationRef/>
+      </w:r>
+      <w:proofErr w:type="gramStart"/>
+      <w:r>
+        <w:t>satisfied</w:t>
+      </w:r>
+      <w:proofErr w:type="gramEnd"/>
+      <w:r>
+        <w:rPr>
+          <w:rStyle w:val="CommentReference"/>
+        </w:rPr>
+        <w:annotationRef/>
+      </w:r>
+    </w:p>
+  </w:comment>
+  <w:comment w:id="11" w:author="Tulasi Peddapalli" w:date="2016-09-08T22:13:00Z" w:initials="TP">
+    <w:p>
+      <w:pPr>
+        <w:pStyle w:val="CommentText"/>
+      </w:pPr>
+      <w:r>
+        <w:rPr>
+          <w:rStyle w:val="CommentReference"/>
+        </w:rPr>
+        <w:annotationRef/>
+      </w:r>
+      <w:proofErr w:type="gramStart"/>
+      <w:r>
+        <w:t>satisfied</w:t>
+      </w:r>
+      <w:proofErr w:type="gramEnd"/>
+      <w:r>
+        <w:rPr>
+          <w:rStyle w:val="CommentReference"/>
+        </w:rPr>
+        <w:annotationRef/>
+      </w:r>
+    </w:p>
+  </w:comment>
+  <w:comment w:id="12" w:author="Tulasi Peddapalli" w:date="2016-09-08T22:13:00Z" w:initials="TP">
+    <w:p>
+      <w:pPr>
+        <w:pStyle w:val="CommentText"/>
+      </w:pPr>
+      <w:r>
+        <w:rPr>
+          <w:rStyle w:val="CommentReference"/>
+        </w:rPr>
+        <w:annotationRef/>
+      </w:r>
+      <w:r>
+        <w:t xml:space="preserve"> </w:t>
+      </w:r>
+      <w:proofErr w:type="gramStart"/>
+      <w:r>
+        <w:t>satisfied</w:t>
+      </w:r>
+      <w:proofErr w:type="gramEnd"/>
+      <w:r>
+        <w:rPr>
+          <w:rStyle w:val="CommentReference"/>
+        </w:rPr>
+        <w:annotationRef/>
+      </w:r>
+    </w:p>
+  </w:comment>
+  <w:comment w:id="13" w:author="Tulasi Peddapalli" w:date="2016-09-09T13:06:00Z" w:initials="TP">
+    <w:p>
+      <w:pPr>
+        <w:pStyle w:val="CommentText"/>
+      </w:pPr>
+      <w:r>
+        <w:rPr>
+          <w:rStyle w:val="CommentReference"/>
+        </w:rPr>
+        <w:annotationRef/>
+      </w:r>
+      <w:proofErr w:type="gramStart"/>
+      <w:r>
+        <w:t>satisfied</w:t>
+      </w:r>
+      <w:proofErr w:type="gramEnd"/>
+    </w:p>
+  </w:comment>
+  <w:comment w:id="14" w:author="Tulasi Peddapalli" w:date="2016-09-09T13:06:00Z" w:initials="TP">
+    <w:p>
+      <w:pPr>
+        <w:pStyle w:val="CommentText"/>
+      </w:pPr>
+      <w:r>
+        <w:rPr>
+          <w:rStyle w:val="CommentReference"/>
+        </w:rPr>
+        <w:annotationRef/>
+      </w:r>
+      <w:proofErr w:type="gramStart"/>
+      <w:r>
+        <w:t>pending</w:t>
+      </w:r>
+      <w:proofErr w:type="gramEnd"/>
+    </w:p>
+  </w:comment>
+  <w:comment w:id="15" w:author="Tulasi Peddapalli" w:date="2016-09-09T13:07:00Z" w:initials="TP">
+    <w:p>
+      <w:pPr>
+        <w:pStyle w:val="CommentText"/>
+      </w:pPr>
+      <w:r>
+        <w:rPr>
+          <w:rStyle w:val="CommentReference"/>
+        </w:rPr>
+        <w:annotationRef/>
+      </w:r>
+      <w:proofErr w:type="gramStart"/>
+      <w:r>
+        <w:t>pending</w:t>
+      </w:r>
+      <w:proofErr w:type="gramEnd"/>
+    </w:p>
+  </w:comment>
+  <w:comment w:id="16" w:author="Tulasi Peddapalli" w:date="2016-09-09T13:07:00Z" w:initials="TP">
+    <w:p>
+      <w:pPr>
+        <w:pStyle w:val="CommentText"/>
+      </w:pPr>
+      <w:r>
+        <w:rPr>
+          <w:rStyle w:val="CommentReference"/>
+        </w:rPr>
+        <w:annotationRef/>
+      </w:r>
+      <w:proofErr w:type="gramStart"/>
+      <w:r>
+        <w:t>pending</w:t>
+      </w:r>
+      <w:proofErr w:type="gramEnd"/>
+    </w:p>
+  </w:comment>
+  <w:comment w:id="18" w:author="Tulasi Peddapalli" w:date="2016-09-08T22:14:00Z" w:initials="TP">
+    <w:p>
+      <w:pPr>
+        <w:pStyle w:val="CommentText"/>
+      </w:pPr>
+      <w:r>
+        <w:rPr>
+          <w:rStyle w:val="CommentReference"/>
+        </w:rPr>
+        <w:annotationRef/>
+      </w:r>
+      <w:proofErr w:type="gramStart"/>
+      <w:r>
+        <w:t>satisfied</w:t>
+      </w:r>
+      <w:proofErr w:type="gramEnd"/>
+    </w:p>
+  </w:comment>
+  <w:comment w:id="19" w:author="Tulasi Peddapalli" w:date="2016-09-08T22:14:00Z" w:initials="TP">
+    <w:p>
+      <w:pPr>
+        <w:pStyle w:val="CommentText"/>
+      </w:pPr>
+      <w:r>
+        <w:rPr>
+          <w:rStyle w:val="CommentReference"/>
+        </w:rPr>
+        <w:annotationRef/>
+      </w:r>
+      <w:proofErr w:type="gramStart"/>
+      <w:r>
+        <w:t>this</w:t>
+      </w:r>
+      <w:proofErr w:type="gramEnd"/>
+      <w:r>
+        <w:t xml:space="preserve"> requirement is not applicable, correct it</w:t>
+      </w:r>
+    </w:p>
+  </w:comment>
+  <w:comment w:id="20" w:author="Tulasi Peddapalli" w:date="2016-09-08T22:14:00Z" w:initials="TP">
+    <w:p>
+      <w:pPr>
+        <w:pStyle w:val="CommentText"/>
+      </w:pPr>
+      <w:r>
+        <w:rPr>
+          <w:rStyle w:val="CommentReference"/>
+        </w:rPr>
+        <w:annotationRef/>
+      </w:r>
+      <w:proofErr w:type="gramStart"/>
+      <w:r>
+        <w:t>satisfied</w:t>
+      </w:r>
+      <w:proofErr w:type="gramEnd"/>
+    </w:p>
+  </w:comment>
+  <w:comment w:id="21" w:author="Tulasi Peddapalli" w:date="2016-09-08T22:14:00Z" w:initials="TP">
+    <w:p>
+      <w:pPr>
+        <w:pStyle w:val="CommentText"/>
+      </w:pPr>
+      <w:r>
+        <w:rPr>
+          <w:rStyle w:val="CommentReference"/>
+        </w:rPr>
+        <w:annotationRef/>
+      </w:r>
+      <w:proofErr w:type="gramStart"/>
+      <w:r>
+        <w:t>satisfied</w:t>
+      </w:r>
+      <w:proofErr w:type="gramEnd"/>
+    </w:p>
+  </w:comment>
+  <w:comment w:id="22" w:author="Tulasi Peddapalli" w:date="2016-09-09T02:52:00Z" w:initials="TP">
+    <w:p>
+      <w:pPr>
+        <w:pStyle w:val="CommentText"/>
+      </w:pPr>
+      <w:r>
+        <w:rPr>
+          <w:rStyle w:val="CommentReference"/>
+        </w:rPr>
+        <w:annotationRef/>
+      </w:r>
+      <w:proofErr w:type="gramStart"/>
+      <w:r>
+        <w:t>satisfied</w:t>
+      </w:r>
+      <w:proofErr w:type="gramEnd"/>
+    </w:p>
+  </w:comment>
+  <w:comment w:id="23" w:author="Tulasi Peddapalli" w:date="2016-09-09T17:54:00Z" w:initials="TP">
+    <w:p>
+      <w:pPr>
+        <w:pStyle w:val="CommentText"/>
+      </w:pPr>
+      <w:r>
+        <w:rPr>
+          <w:rStyle w:val="CommentReference"/>
+        </w:rPr>
+        <w:annotationRef/>
+      </w:r>
+    </w:p>
+  </w:comment>
+  <w:comment w:id="24" w:author="Tulasi Peddapalli" w:date="2016-09-09T17:55:00Z" w:initials="TP">
+    <w:p>
+      <w:pPr>
+        <w:pStyle w:val="CommentText"/>
+      </w:pPr>
+      <w:r>
+        <w:rPr>
+          <w:rStyle w:val="CommentReference"/>
+        </w:rPr>
+        <w:annotationRef/>
+      </w:r>
+    </w:p>
+  </w:comment>
+  <w:comment w:id="25" w:author="Tulasi Peddapalli" w:date="2016-09-09T17:55:00Z" w:initials="TP">
+    <w:p>
+      <w:pPr>
+        <w:pStyle w:val="CommentText"/>
+      </w:pPr>
+      <w:r>
+        <w:rPr>
+          <w:rStyle w:val="CommentReference"/>
+        </w:rPr>
+        <w:annotationRef/>
+      </w:r>
+      <w:r>
+        <w:t xml:space="preserve"> </w:t>
+      </w:r>
+    </w:p>
+  </w:comment>
+  <w:comment w:id="26" w:author="Tulasi Peddapalli" w:date="2016-09-09T15:13:00Z" w:initials="TP">
+    <w:p>
+      <w:pPr>
+        <w:pStyle w:val="CommentText"/>
+      </w:pPr>
+      <w:r>
+        <w:rPr>
+          <w:rStyle w:val="CommentReference"/>
+        </w:rPr>
+        <w:annotationRef/>
+      </w:r>
+      <w:proofErr w:type="gramStart"/>
+      <w:r>
+        <w:t>satisfied</w:t>
+      </w:r>
+      <w:proofErr w:type="gramEnd"/>
+    </w:p>
+  </w:comment>
+  <w:comment w:id="27" w:author="Tulasi Peddapalli" w:date="2016-09-09T15:13:00Z" w:initials="TP">
+    <w:p>
+      <w:pPr>
+        <w:pStyle w:val="CommentText"/>
+      </w:pPr>
+      <w:r>
+        <w:rPr>
+          <w:rStyle w:val="CommentReference"/>
+        </w:rPr>
+        <w:annotationRef/>
+      </w:r>
+      <w:proofErr w:type="spellStart"/>
+      <w:proofErr w:type="gramStart"/>
+      <w:r>
+        <w:t>satified</w:t>
+      </w:r>
+      <w:proofErr w:type="spellEnd"/>
+      <w:proofErr w:type="gramEnd"/>
+    </w:p>
+  </w:comment>
+  <w:comment w:id="28" w:author="Tulasi Peddapalli" w:date="2016-09-09T15:13:00Z" w:initials="TP">
+    <w:p>
+      <w:pPr>
+        <w:pStyle w:val="CommentText"/>
+      </w:pPr>
+      <w:r>
+        <w:rPr>
+          <w:rStyle w:val="CommentReference"/>
+        </w:rPr>
+        <w:annotationRef/>
+      </w:r>
+      <w:proofErr w:type="gramStart"/>
+      <w:r>
+        <w:t>satisfied</w:t>
+      </w:r>
+      <w:proofErr w:type="gramEnd"/>
+    </w:p>
+  </w:comment>
+  <w:comment w:id="29" w:author="Tulasi Peddapalli" w:date="2016-09-09T17:54:00Z" w:initials="TP">
+    <w:p>
+      <w:pPr>
+        <w:pStyle w:val="CommentText"/>
+      </w:pPr>
+      <w:r>
+        <w:rPr>
+          <w:rStyle w:val="CommentReference"/>
+        </w:rPr>
+        <w:annotationRef/>
+      </w:r>
+      <w:proofErr w:type="gramStart"/>
+      <w:r>
+        <w:t>pending</w:t>
+      </w:r>
+      <w:proofErr w:type="gramEnd"/>
+    </w:p>
+  </w:comment>
+  <w:comment w:id="30" w:author="Tulasi Peddapalli" w:date="2016-09-09T17:54:00Z" w:initials="TP">
+    <w:p>
+      <w:pPr>
+        <w:pStyle w:val="CommentText"/>
+      </w:pPr>
+      <w:r>
+        <w:rPr>
+          <w:rStyle w:val="CommentReference"/>
+        </w:rPr>
+        <w:annotationRef/>
+      </w:r>
+      <w:proofErr w:type="spellStart"/>
+      <w:proofErr w:type="gramStart"/>
+      <w:r>
+        <w:t>satified</w:t>
+      </w:r>
+      <w:proofErr w:type="spellEnd"/>
+      <w:proofErr w:type="gramEnd"/>
+    </w:p>
+  </w:comment>
+  <w:comment w:id="31" w:author="Tulasi Peddapalli" w:date="2016-09-09T23:29:00Z" w:initials="TP">
+    <w:p>
+      <w:pPr>
+        <w:pStyle w:val="CommentText"/>
+      </w:pPr>
+      <w:r>
+        <w:rPr>
+          <w:rStyle w:val="CommentReference"/>
+        </w:rPr>
+        <w:annotationRef/>
+      </w:r>
+      <w:proofErr w:type="gramStart"/>
+      <w:r>
+        <w:t>satisfied</w:t>
+      </w:r>
+      <w:proofErr w:type="gramEnd"/>
+    </w:p>
+  </w:comment>
+  <w:comment w:id="32" w:author="Tulasi Peddapalli" w:date="2016-09-09T17:54:00Z" w:initials="TP">
+    <w:p>
+      <w:pPr>
+        <w:pStyle w:val="CommentText"/>
+      </w:pPr>
+      <w:r>
+        <w:rPr>
+          <w:rStyle w:val="CommentReference"/>
+        </w:rPr>
+        <w:annotationRef/>
+      </w:r>
+      <w:proofErr w:type="gramStart"/>
+      <w:r>
+        <w:t>satisfied</w:t>
+      </w:r>
+      <w:proofErr w:type="gramEnd"/>
     </w:p>
   </w:comment>
 </w:comments>
@@ -1590,6 +2795,36 @@
 <file path=word/commentsExtended.xml><?xml version="1.0" encoding="utf-8"?>
 <w15:commentsEx xmlns:wpc="http://schemas.microsoft.com/office/word/2010/wordprocessingCanvas" xmlns:mc="http://schemas.openxmlformats.org/markup-compatibility/2006" xmlns:o="urn:schemas-microsoft-com:office:office" xmlns:r="http://schemas.openxmlformats.org/officeDocument/2006/relationships" xmlns:m="http://schemas.openxmlformats.org/officeDocument/2006/math" xmlns:v="urn:schemas-microsoft-com:vml" xmlns:wp14="http://schemas.microsoft.com/office/word/2010/wordprocessingDrawing" xmlns:wp="http://schemas.openxmlformats.org/drawingml/2006/wordprocessingDrawing" xmlns:w10="urn:schemas-microsoft-com:office:word" xmlns:w="http://schemas.openxmlformats.org/wordprocessingml/2006/main" xmlns:w14="http://schemas.microsoft.com/office/word/2010/wordml" xmlns:w15="http://schemas.microsoft.com/office/word/2012/wordml" xmlns:wpg="http://schemas.microsoft.com/office/word/2010/wordprocessingGroup" xmlns:wpi="http://schemas.microsoft.com/office/word/2010/wordprocessingInk" xmlns:wne="http://schemas.microsoft.com/office/word/2006/wordml" xmlns:wps="http://schemas.microsoft.com/office/word/2010/wordprocessingShape" mc:Ignorable="w14 w15 wp14">
   <w15:commentEx w15:paraId="1360256C" w15:done="1"/>
+  <w15:commentEx w15:paraId="154B4DD7" w15:done="0"/>
+  <w15:commentEx w15:paraId="448C78C8" w15:paraIdParent="154B4DD7" w15:done="0"/>
+  <w15:commentEx w15:paraId="32D9735C" w15:done="0"/>
+  <w15:commentEx w15:paraId="14F9ACEB" w15:paraIdParent="32D9735C" w15:done="0"/>
+  <w15:commentEx w15:paraId="4888D65E" w15:done="0"/>
+  <w15:commentEx w15:paraId="195183C1" w15:paraIdParent="4888D65E" w15:done="0"/>
+  <w15:commentEx w15:paraId="24ADA241" w15:done="0"/>
+  <w15:commentEx w15:paraId="6BE04BB0" w15:paraIdParent="24ADA241" w15:done="0"/>
+  <w15:commentEx w15:paraId="3CFCC7D8" w15:done="0"/>
+  <w15:commentEx w15:paraId="16314318" w15:done="0"/>
+  <w15:commentEx w15:paraId="6E43B44F" w15:done="0"/>
+  <w15:commentEx w15:paraId="58610F59" w15:done="0"/>
+  <w15:commentEx w15:paraId="13916593" w15:done="0"/>
+  <w15:commentEx w15:paraId="54964199" w15:done="0"/>
+  <w15:commentEx w15:paraId="1DE431AD" w15:done="0"/>
+  <w15:commentEx w15:paraId="7E149FC2" w15:done="0"/>
+  <w15:commentEx w15:paraId="3BF1CFF3" w15:done="0"/>
+  <w15:commentEx w15:paraId="0209CAAB" w15:done="0"/>
+  <w15:commentEx w15:paraId="10E91C9C" w15:done="0"/>
+  <w15:commentEx w15:paraId="399CA54E" w15:done="0"/>
+  <w15:commentEx w15:paraId="2A1BCA05" w15:done="0"/>
+  <w15:commentEx w15:paraId="3D0DF5B9" w15:done="0"/>
+  <w15:commentEx w15:paraId="056EF950" w15:done="0"/>
+  <w15:commentEx w15:paraId="1EC29E50" w15:done="0"/>
+  <w15:commentEx w15:paraId="59635588" w15:done="0"/>
+  <w15:commentEx w15:paraId="49E995C7" w15:done="0"/>
+  <w15:commentEx w15:paraId="2DD7F1D0" w15:done="0"/>
+  <w15:commentEx w15:paraId="2E2B5B43" w15:done="0"/>
+  <w15:commentEx w15:paraId="5C5837C1" w15:done="0"/>
+  <w15:commentEx w15:paraId="1400E519" w15:done="0"/>
 </w15:commentsEx>
 </file>
 
@@ -2491,7 +3726,7 @@
   <w:abstractNum w:abstractNumId="10" w15:restartNumberingAfterBreak="0">
     <w:nsid w:val="3F1F4FA0"/>
     <w:multiLevelType w:val="hybridMultilevel"/>
-    <w:tmpl w:val="B0262AA4"/>
+    <w:tmpl w:val="A0B0F50E"/>
     <w:lvl w:ilvl="0" w:tplc="4009000F">
       <w:start w:val="1"/>
       <w:numFmt w:val="decimal"/>
@@ -2970,6 +4205,9 @@
 <w15:people xmlns:wpc="http://schemas.microsoft.com/office/word/2010/wordprocessingCanvas" xmlns:mc="http://schemas.openxmlformats.org/markup-compatibility/2006" xmlns:o="urn:schemas-microsoft-com:office:office" xmlns:r="http://schemas.openxmlformats.org/officeDocument/2006/relationships" xmlns:m="http://schemas.openxmlformats.org/officeDocument/2006/math" xmlns:v="urn:schemas-microsoft-com:vml" xmlns:wp14="http://schemas.microsoft.com/office/word/2010/wordprocessingDrawing" xmlns:wp="http://schemas.openxmlformats.org/drawingml/2006/wordprocessingDrawing" xmlns:w10="urn:schemas-microsoft-com:office:word" xmlns:w="http://schemas.openxmlformats.org/wordprocessingml/2006/main" xmlns:w14="http://schemas.microsoft.com/office/word/2010/wordml" xmlns:w15="http://schemas.microsoft.com/office/word/2012/wordml" xmlns:wpg="http://schemas.microsoft.com/office/word/2010/wordprocessingGroup" xmlns:wpi="http://schemas.microsoft.com/office/word/2010/wordprocessingInk" xmlns:wne="http://schemas.microsoft.com/office/word/2006/wordml" xmlns:wps="http://schemas.microsoft.com/office/word/2010/wordprocessingShape" mc:Ignorable="w14 w15 wp14">
   <w15:person w15:author="Rameshbabu-P">
     <w15:presenceInfo w15:providerId="None" w15:userId="Rameshbabu-P"/>
+  </w15:person>
+  <w15:person w15:author="Tulasi Peddapalli">
+    <w15:presenceInfo w15:providerId="Windows Live" w15:userId="78a00de43e404d83"/>
   </w15:person>
 </w15:people>
 </file>

</xml_diff>

<commit_message>
Updated FS for other fields as well
</commit_message>
<xml_diff>
--- a/Documents/Functional Specification/FunctionalSpecification_PatientExplorer.docx
+++ b/Documents/Functional Specification/FunctionalSpecification_PatientExplorer.docx
@@ -83,7 +83,21 @@
         <w:rPr>
           <w:sz w:val="20"/>
         </w:rPr>
-        <w:t>Author: Rameshbabu Peddapalli</w:t>
+        <w:t xml:space="preserve">Author: </w:t>
+      </w:r>
+      <w:proofErr w:type="spellStart"/>
+      <w:r>
+        <w:rPr>
+          <w:sz w:val="20"/>
+        </w:rPr>
+        <w:t>Rameshbabu</w:t>
+      </w:r>
+      <w:proofErr w:type="spellEnd"/>
+      <w:r>
+        <w:rPr>
+          <w:sz w:val="20"/>
+        </w:rPr>
+        <w:t xml:space="preserve"> Peddapalli</w:t>
       </w:r>
     </w:p>
     <w:p>
@@ -121,7 +135,7 @@
           <w:noProof/>
           <w:sz w:val="20"/>
         </w:rPr>
-        <w:t>18 September 2016</w:t>
+        <w:t>19 September 2016</w:t>
       </w:r>
       <w:r>
         <w:rPr>
@@ -177,6 +191,20 @@
         </w:rPr>
         <w:br w:type="page"/>
       </w:r>
+      <w:r>
+        <w:rPr>
+          <w:rStyle w:val="CommentReference"/>
+        </w:rPr>
+        <w:commentReference w:id="1"/>
+      </w:r>
+    </w:p>
+    <w:p>
+      <w:pPr>
+        <w:pStyle w:val="ListParagraph"/>
+        <w:rPr>
+          <w:sz w:val="20"/>
+        </w:rPr>
+      </w:pPr>
     </w:p>
     <w:p>
       <w:pPr>
@@ -193,7 +221,6 @@
         <w:rPr>
           <w:sz w:val="20"/>
         </w:rPr>
-        <w:lastRenderedPageBreak/>
         <w:t xml:space="preserve">It shall be possible to </w:t>
       </w:r>
       <w:r>
@@ -530,19 +557,7 @@
         <w:rPr>
           <w:sz w:val="20"/>
         </w:rPr>
-        <w:t xml:space="preserve">If user enters other than expected display error message saying “UID can’t be more than </w:t>
-      </w:r>
-      <w:r>
-        <w:rPr>
-          <w:sz w:val="20"/>
-        </w:rPr>
-        <w:t>9999999999</w:t>
-      </w:r>
-      <w:r>
-        <w:rPr>
-          <w:sz w:val="20"/>
-        </w:rPr>
-        <w:t>”</w:t>
+        <w:t>If user enters other than expected display error message saying “UID can’t be more than 9999999999”</w:t>
       </w:r>
     </w:p>
     <w:p>
@@ -579,7 +594,35 @@
         <w:rPr>
           <w:sz w:val="20"/>
         </w:rPr>
-        <w:t>If user enters other than expected display error message saying “UID can’t be zero”</w:t>
+        <w:t xml:space="preserve">If user enters other than expected display error message saying “UID can’t be </w:t>
+      </w:r>
+      <w:commentRangeStart w:id="2"/>
+      <w:commentRangeStart w:id="3"/>
+      <w:r>
+        <w:rPr>
+          <w:sz w:val="20"/>
+        </w:rPr>
+        <w:t>zero</w:t>
+      </w:r>
+      <w:commentRangeEnd w:id="2"/>
+      <w:r>
+        <w:rPr>
+          <w:rStyle w:val="CommentReference"/>
+        </w:rPr>
+        <w:commentReference w:id="2"/>
+      </w:r>
+      <w:commentRangeEnd w:id="3"/>
+      <w:r>
+        <w:rPr>
+          <w:rStyle w:val="CommentReference"/>
+        </w:rPr>
+        <w:commentReference w:id="3"/>
+      </w:r>
+      <w:r>
+        <w:rPr>
+          <w:sz w:val="20"/>
+        </w:rPr>
+        <w:t>”</w:t>
       </w:r>
     </w:p>
     <w:p>
@@ -685,6 +728,60 @@
       <w:pPr>
         <w:pStyle w:val="ListParagraph"/>
         <w:numPr>
+          <w:ilvl w:val="1"/>
+          <w:numId w:val="3"/>
+        </w:numPr>
+        <w:rPr>
+          <w:sz w:val="20"/>
+        </w:rPr>
+      </w:pPr>
+      <w:r>
+        <w:rPr>
+          <w:sz w:val="20"/>
+        </w:rPr>
+        <w:t xml:space="preserve">If user enters other than expected display error message saying “Name </w:t>
+      </w:r>
+      <w:r>
+        <w:rPr>
+          <w:sz w:val="20"/>
+        </w:rPr>
+        <w:t xml:space="preserve">doesn’t </w:t>
+      </w:r>
+      <w:r>
+        <w:rPr>
+          <w:sz w:val="20"/>
+        </w:rPr>
+        <w:t xml:space="preserve">accept </w:t>
+      </w:r>
+      <w:r>
+        <w:rPr>
+          <w:sz w:val="20"/>
+        </w:rPr>
+        <w:t xml:space="preserve">special </w:t>
+      </w:r>
+      <w:r>
+        <w:rPr>
+          <w:sz w:val="20"/>
+        </w:rPr>
+        <w:t>characters</w:t>
+      </w:r>
+      <w:r>
+        <w:rPr>
+          <w:sz w:val="20"/>
+        </w:rPr>
+        <w:t xml:space="preserve"> other than space</w:t>
+      </w:r>
+      <w:r>
+        <w:rPr>
+          <w:sz w:val="20"/>
+        </w:rPr>
+        <w:t>”</w:t>
+      </w:r>
+    </w:p>
+    <w:p>
+      <w:pPr>
+        <w:pStyle w:val="ListParagraph"/>
+        <w:numPr>
           <w:ilvl w:val="0"/>
           <w:numId w:val="3"/>
         </w:numPr>
@@ -703,6 +800,48 @@
       <w:pPr>
         <w:pStyle w:val="ListParagraph"/>
         <w:numPr>
+          <w:ilvl w:val="1"/>
+          <w:numId w:val="3"/>
+        </w:numPr>
+        <w:rPr>
+          <w:sz w:val="20"/>
+        </w:rPr>
+      </w:pPr>
+      <w:r>
+        <w:rPr>
+          <w:sz w:val="20"/>
+        </w:rPr>
+        <w:t xml:space="preserve">If user enters other than expected display error message saying “Name </w:t>
+      </w:r>
+      <w:r>
+        <w:rPr>
+          <w:sz w:val="20"/>
+        </w:rPr>
+        <w:t xml:space="preserve">doesn’t </w:t>
+      </w:r>
+      <w:r>
+        <w:rPr>
+          <w:sz w:val="20"/>
+        </w:rPr>
+        <w:t xml:space="preserve">accept </w:t>
+      </w:r>
+      <w:r>
+        <w:rPr>
+          <w:sz w:val="20"/>
+        </w:rPr>
+        <w:t>numbers</w:t>
+      </w:r>
+      <w:r>
+        <w:rPr>
+          <w:sz w:val="20"/>
+        </w:rPr>
+        <w:t>”</w:t>
+      </w:r>
+    </w:p>
+    <w:p>
+      <w:pPr>
+        <w:pStyle w:val="ListParagraph"/>
+        <w:numPr>
           <w:ilvl w:val="0"/>
           <w:numId w:val="3"/>
         </w:numPr>
@@ -720,6 +859,24 @@
     <w:p>
       <w:pPr>
         <w:pStyle w:val="ListParagraph"/>
+        <w:numPr>
+          <w:ilvl w:val="1"/>
+          <w:numId w:val="3"/>
+        </w:numPr>
+        <w:rPr>
+          <w:sz w:val="20"/>
+        </w:rPr>
+      </w:pPr>
+      <w:r>
+        <w:rPr>
+          <w:sz w:val="20"/>
+        </w:rPr>
+        <w:t>If user enter enters more than 50 characters display error message “Length of the name can’t be more than 50 characters”</w:t>
+      </w:r>
+    </w:p>
+    <w:p>
+      <w:pPr>
+        <w:pStyle w:val="ListParagraph"/>
         <w:ind w:left="1440"/>
         <w:rPr>
           <w:sz w:val="20"/>
@@ -784,18 +941,28 @@
         </w:rPr>
         <w:t xml:space="preserve">in </w:t>
       </w:r>
-      <w:r>
-        <w:rPr>
-          <w:sz w:val="20"/>
-        </w:rPr>
-        <w:t>dd/mm/</w:t>
-      </w:r>
+      <w:proofErr w:type="spellStart"/>
+      <w:r>
+        <w:rPr>
+          <w:sz w:val="20"/>
+        </w:rPr>
+        <w:t>dd</w:t>
+      </w:r>
+      <w:proofErr w:type="spellEnd"/>
+      <w:r>
+        <w:rPr>
+          <w:sz w:val="20"/>
+        </w:rPr>
+        <w:t>/mm/</w:t>
+      </w:r>
+      <w:proofErr w:type="spellStart"/>
       <w:r>
         <w:rPr>
           <w:sz w:val="20"/>
         </w:rPr>
         <w:t>yyyy</w:t>
       </w:r>
+      <w:proofErr w:type="spellEnd"/>
       <w:r>
         <w:rPr>
           <w:sz w:val="20"/>
@@ -897,6 +1064,36 @@
       <w:pPr>
         <w:pStyle w:val="ListParagraph"/>
         <w:numPr>
+          <w:ilvl w:val="1"/>
+          <w:numId w:val="9"/>
+        </w:numPr>
+        <w:rPr>
+          <w:sz w:val="20"/>
+        </w:rPr>
+      </w:pPr>
+      <w:r>
+        <w:rPr>
+          <w:sz w:val="20"/>
+        </w:rPr>
+        <w:t>If user enters other than expected display error message saying “</w:t>
+      </w:r>
+      <w:r>
+        <w:rPr>
+          <w:sz w:val="20"/>
+        </w:rPr>
+        <w:t>Age</w:t>
+      </w:r>
+      <w:r>
+        <w:rPr>
+          <w:sz w:val="20"/>
+        </w:rPr>
+        <w:t xml:space="preserve"> accepts only numbers”</w:t>
+      </w:r>
+    </w:p>
+    <w:p>
+      <w:pPr>
+        <w:pStyle w:val="ListParagraph"/>
+        <w:numPr>
           <w:ilvl w:val="0"/>
           <w:numId w:val="9"/>
         </w:numPr>
@@ -926,7 +1123,44 @@
         <w:rPr>
           <w:sz w:val="20"/>
         </w:rPr>
+        <w:lastRenderedPageBreak/>
         <w:t>Age shall not be more than 150</w:t>
+      </w:r>
+    </w:p>
+    <w:p>
+      <w:pPr>
+        <w:pStyle w:val="ListParagraph"/>
+        <w:numPr>
+          <w:ilvl w:val="1"/>
+          <w:numId w:val="9"/>
+        </w:numPr>
+        <w:rPr>
+          <w:sz w:val="20"/>
+        </w:rPr>
+      </w:pPr>
+      <w:r>
+        <w:rPr>
+          <w:sz w:val="20"/>
+        </w:rPr>
+        <w:t>If user enters other than expected display error message saying “</w:t>
+      </w:r>
+      <w:r>
+        <w:rPr>
+          <w:sz w:val="20"/>
+        </w:rPr>
+        <w:t>Age can’t exceed 150</w:t>
+      </w:r>
+      <w:r>
+        <w:rPr>
+          <w:sz w:val="20"/>
+        </w:rPr>
+        <w:t xml:space="preserve"> years</w:t>
+      </w:r>
+      <w:r>
+        <w:rPr>
+          <w:sz w:val="20"/>
+        </w:rPr>
+        <w:t>”</w:t>
       </w:r>
     </w:p>
     <w:p>
@@ -949,35 +1183,45 @@
     </w:p>
     <w:p>
       <w:pPr>
-        <w:rPr>
-          <w:b/>
-          <w:sz w:val="20"/>
-        </w:rPr>
-      </w:pPr>
-    </w:p>
-    <w:p>
-      <w:pPr>
-        <w:rPr>
-          <w:b/>
-          <w:sz w:val="20"/>
-        </w:rPr>
-      </w:pPr>
-    </w:p>
-    <w:p>
-      <w:pPr>
-        <w:rPr>
-          <w:b/>
-          <w:sz w:val="20"/>
-        </w:rPr>
-      </w:pPr>
-    </w:p>
-    <w:p>
-      <w:pPr>
-        <w:rPr>
-          <w:b/>
-          <w:sz w:val="20"/>
-        </w:rPr>
-      </w:pPr>
+        <w:pStyle w:val="ListParagraph"/>
+        <w:numPr>
+          <w:ilvl w:val="1"/>
+          <w:numId w:val="9"/>
+        </w:numPr>
+        <w:rPr>
+          <w:sz w:val="20"/>
+        </w:rPr>
+      </w:pPr>
+      <w:r>
+        <w:rPr>
+          <w:sz w:val="20"/>
+        </w:rPr>
+        <w:t>If user enters other than expected display error message saying “</w:t>
+      </w:r>
+      <w:r>
+        <w:rPr>
+          <w:sz w:val="20"/>
+        </w:rPr>
+        <w:t xml:space="preserve">Age can’t </w:t>
+      </w:r>
+      <w:r>
+        <w:rPr>
+          <w:sz w:val="20"/>
+        </w:rPr>
+        <w:t xml:space="preserve">accept </w:t>
+      </w:r>
+      <w:r>
+        <w:rPr>
+          <w:sz w:val="20"/>
+        </w:rPr>
+        <w:t>negative</w:t>
+      </w:r>
+      <w:r>
+        <w:rPr>
+          <w:sz w:val="20"/>
+        </w:rPr>
+        <w:t xml:space="preserve"> numbers”</w:t>
+      </w:r>
     </w:p>
     <w:p>
       <w:pPr>
@@ -1026,6 +1270,49 @@
     </w:p>
     <w:p>
       <w:pPr>
+        <w:pStyle w:val="ListParagraph"/>
+        <w:numPr>
+          <w:ilvl w:val="1"/>
+          <w:numId w:val="10"/>
+        </w:numPr>
+        <w:rPr>
+          <w:b/>
+          <w:sz w:val="20"/>
+        </w:rPr>
+      </w:pPr>
+      <w:r>
+        <w:rPr>
+          <w:sz w:val="20"/>
+        </w:rPr>
+        <w:t>If user enters other than expected display error message saying “</w:t>
+      </w:r>
+      <w:r>
+        <w:rPr>
+          <w:sz w:val="20"/>
+        </w:rPr>
+        <w:t xml:space="preserve">Sex can’t be given other than Male, Female </w:t>
+      </w:r>
+      <w:r>
+        <w:rPr>
+          <w:sz w:val="20"/>
+        </w:rPr>
+        <w:t>and</w:t>
+      </w:r>
+      <w:r>
+        <w:rPr>
+          <w:sz w:val="20"/>
+        </w:rPr>
+        <w:t xml:space="preserve"> Other</w:t>
+      </w:r>
+      <w:r>
+        <w:rPr>
+          <w:sz w:val="20"/>
+        </w:rPr>
+        <w:t>”</w:t>
+      </w:r>
+    </w:p>
+    <w:p>
+      <w:pPr>
         <w:rPr>
           <w:b/>
           <w:sz w:val="20"/>
@@ -1051,8 +1338,6 @@
           <w:sz w:val="20"/>
         </w:rPr>
       </w:pPr>
-      <w:bookmarkStart w:id="1" w:name="_GoBack"/>
-      <w:bookmarkEnd w:id="1"/>
       <w:r>
         <w:rPr>
           <w:sz w:val="20"/>
@@ -1088,6 +1373,12 @@
           <w:sz w:val="20"/>
         </w:rPr>
         <w:t>nches</w:t>
+      </w:r>
+      <w:r>
+        <w:rPr>
+          <w:sz w:val="20"/>
+        </w:rPr>
+        <w:t>”</w:t>
       </w:r>
     </w:p>
     <w:p>
@@ -1194,6 +1485,37 @@
       <w:pPr>
         <w:pStyle w:val="ListParagraph"/>
         <w:numPr>
+          <w:ilvl w:val="1"/>
+          <w:numId w:val="12"/>
+        </w:numPr>
+        <w:rPr>
+          <w:b/>
+          <w:sz w:val="20"/>
+        </w:rPr>
+      </w:pPr>
+      <w:r>
+        <w:rPr>
+          <w:sz w:val="20"/>
+        </w:rPr>
+        <w:t>If user enters other than expected display error message saying “</w:t>
+      </w:r>
+      <w:r>
+        <w:rPr>
+          <w:sz w:val="20"/>
+        </w:rPr>
+        <w:t>Weight</w:t>
+      </w:r>
+      <w:r>
+        <w:rPr>
+          <w:sz w:val="20"/>
+        </w:rPr>
+        <w:t xml:space="preserve"> accepts only numbers”</w:t>
+      </w:r>
+    </w:p>
+    <w:p>
+      <w:pPr>
+        <w:pStyle w:val="ListParagraph"/>
+        <w:numPr>
           <w:ilvl w:val="0"/>
           <w:numId w:val="12"/>
         </w:numPr>
@@ -1213,6 +1535,37 @@
       <w:pPr>
         <w:pStyle w:val="ListParagraph"/>
         <w:numPr>
+          <w:ilvl w:val="1"/>
+          <w:numId w:val="12"/>
+        </w:numPr>
+        <w:rPr>
+          <w:b/>
+          <w:sz w:val="20"/>
+        </w:rPr>
+      </w:pPr>
+      <w:r>
+        <w:rPr>
+          <w:sz w:val="20"/>
+        </w:rPr>
+        <w:t>If user enters other than expected display error message saying “</w:t>
+      </w:r>
+      <w:r>
+        <w:rPr>
+          <w:sz w:val="20"/>
+        </w:rPr>
+        <w:t>Weight doesn’t accept negative</w:t>
+      </w:r>
+      <w:r>
+        <w:rPr>
+          <w:sz w:val="20"/>
+        </w:rPr>
+        <w:t xml:space="preserve"> numbers”</w:t>
+      </w:r>
+    </w:p>
+    <w:p>
+      <w:pPr>
+        <w:pStyle w:val="ListParagraph"/>
+        <w:numPr>
           <w:ilvl w:val="0"/>
           <w:numId w:val="12"/>
         </w:numPr>
@@ -1230,6 +1583,37 @@
     </w:p>
     <w:p>
       <w:pPr>
+        <w:pStyle w:val="ListParagraph"/>
+        <w:numPr>
+          <w:ilvl w:val="1"/>
+          <w:numId w:val="12"/>
+        </w:numPr>
+        <w:rPr>
+          <w:b/>
+          <w:sz w:val="20"/>
+        </w:rPr>
+      </w:pPr>
+      <w:r>
+        <w:rPr>
+          <w:sz w:val="20"/>
+        </w:rPr>
+        <w:t>If user enters other than expected display error message saying “</w:t>
+      </w:r>
+      <w:r>
+        <w:rPr>
+          <w:sz w:val="20"/>
+        </w:rPr>
+        <w:t>Weight doesn’t accept more than 300</w:t>
+      </w:r>
+      <w:r>
+        <w:rPr>
+          <w:sz w:val="20"/>
+        </w:rPr>
+        <w:t>”</w:t>
+      </w:r>
+    </w:p>
+    <w:p>
+      <w:pPr>
         <w:rPr>
           <w:b/>
           <w:sz w:val="20"/>
@@ -1279,18 +1663,15 @@
     </w:p>
     <w:p>
       <w:pPr>
-        <w:ind w:left="1080"/>
-        <w:rPr>
-          <w:b/>
-          <w:sz w:val="20"/>
-        </w:rPr>
-      </w:pPr>
-      <w:r>
-        <w:rPr>
-          <w:sz w:val="20"/>
-        </w:rPr>
-        <w:t xml:space="preserve">1.    </w:t>
-      </w:r>
+        <w:pStyle w:val="ListParagraph"/>
+        <w:numPr>
+          <w:ilvl w:val="0"/>
+          <w:numId w:val="16"/>
+        </w:numPr>
+        <w:rPr>
+          <w:sz w:val="20"/>
+        </w:rPr>
+      </w:pPr>
       <w:r>
         <w:rPr>
           <w:sz w:val="20"/>
@@ -1313,7 +1694,21 @@
         <w:rPr>
           <w:sz w:val="20"/>
         </w:rPr>
-        <w:t xml:space="preserve"> and any of the following characters like #, ., </w:t>
+        <w:t xml:space="preserve"> and any of the following characters like #</w:t>
+      </w:r>
+      <w:proofErr w:type="gramStart"/>
+      <w:r>
+        <w:rPr>
+          <w:sz w:val="20"/>
+        </w:rPr>
+        <w:t>, .</w:t>
+      </w:r>
+      <w:proofErr w:type="gramEnd"/>
+      <w:r>
+        <w:rPr>
+          <w:sz w:val="20"/>
+        </w:rPr>
+        <w:t xml:space="preserve">, </w:t>
       </w:r>
       <w:r>
         <w:rPr>
@@ -1324,38 +1719,133 @@
     </w:p>
     <w:p>
       <w:pPr>
-        <w:ind w:left="1080"/>
-        <w:rPr>
-          <w:sz w:val="20"/>
-        </w:rPr>
-      </w:pPr>
-      <w:r>
-        <w:rPr>
-          <w:sz w:val="20"/>
-        </w:rPr>
-        <w:t>2</w:t>
-      </w:r>
-      <w:r>
-        <w:rPr>
-          <w:sz w:val="20"/>
-        </w:rPr>
-        <w:t>.    Address should not accept only numbers</w:t>
-      </w:r>
-    </w:p>
-    <w:p>
-      <w:pPr>
-        <w:rPr>
-          <w:b/>
-          <w:sz w:val="20"/>
-        </w:rPr>
-      </w:pPr>
-      <w:r>
-        <w:rPr>
-          <w:b/>
-          <w:sz w:val="20"/>
-        </w:rPr>
-        <w:t>Aadhaar No:</w:t>
-      </w:r>
+        <w:pStyle w:val="ListParagraph"/>
+        <w:numPr>
+          <w:ilvl w:val="1"/>
+          <w:numId w:val="16"/>
+        </w:numPr>
+        <w:rPr>
+          <w:sz w:val="20"/>
+        </w:rPr>
+      </w:pPr>
+      <w:r>
+        <w:rPr>
+          <w:sz w:val="20"/>
+        </w:rPr>
+        <w:t>If user enters other than expected display error message saying “</w:t>
+      </w:r>
+      <w:r>
+        <w:rPr>
+          <w:sz w:val="20"/>
+        </w:rPr>
+        <w:t>Address doesn’t</w:t>
+      </w:r>
+      <w:r>
+        <w:rPr>
+          <w:sz w:val="20"/>
+        </w:rPr>
+        <w:t xml:space="preserve"> accept </w:t>
+      </w:r>
+      <w:r>
+        <w:rPr>
+          <w:sz w:val="20"/>
+        </w:rPr>
+        <w:t>any special characters other than #</w:t>
+      </w:r>
+      <w:proofErr w:type="gramStart"/>
+      <w:r>
+        <w:rPr>
+          <w:sz w:val="20"/>
+        </w:rPr>
+        <w:t>, .</w:t>
+      </w:r>
+      <w:proofErr w:type="gramEnd"/>
+      <w:r>
+        <w:rPr>
+          <w:sz w:val="20"/>
+        </w:rPr>
+        <w:t>(dot) and @</w:t>
+      </w:r>
+      <w:r>
+        <w:rPr>
+          <w:sz w:val="20"/>
+        </w:rPr>
+        <w:t>”</w:t>
+      </w:r>
+    </w:p>
+    <w:p>
+      <w:pPr>
+        <w:pStyle w:val="ListParagraph"/>
+        <w:numPr>
+          <w:ilvl w:val="0"/>
+          <w:numId w:val="16"/>
+        </w:numPr>
+        <w:rPr>
+          <w:sz w:val="20"/>
+        </w:rPr>
+      </w:pPr>
+      <w:r>
+        <w:rPr>
+          <w:sz w:val="20"/>
+        </w:rPr>
+        <w:t xml:space="preserve"> Address should not accept only numbers</w:t>
+      </w:r>
+    </w:p>
+    <w:p>
+      <w:pPr>
+        <w:pStyle w:val="ListParagraph"/>
+        <w:numPr>
+          <w:ilvl w:val="1"/>
+          <w:numId w:val="16"/>
+        </w:numPr>
+        <w:rPr>
+          <w:sz w:val="20"/>
+        </w:rPr>
+      </w:pPr>
+      <w:r>
+        <w:rPr>
+          <w:sz w:val="20"/>
+        </w:rPr>
+        <w:t>If user enters other than expected display error message saying “</w:t>
+      </w:r>
+      <w:r>
+        <w:rPr>
+          <w:sz w:val="20"/>
+        </w:rPr>
+        <w:t xml:space="preserve">Address doesn’t </w:t>
+      </w:r>
+      <w:r>
+        <w:rPr>
+          <w:sz w:val="20"/>
+        </w:rPr>
+        <w:t>accept only numbers”</w:t>
+      </w:r>
+    </w:p>
+    <w:p>
+      <w:pPr>
+        <w:rPr>
+          <w:b/>
+          <w:sz w:val="20"/>
+        </w:rPr>
+      </w:pPr>
+      <w:proofErr w:type="spellStart"/>
+      <w:r>
+        <w:rPr>
+          <w:b/>
+          <w:sz w:val="20"/>
+        </w:rPr>
+        <w:t>Aadhaar</w:t>
+      </w:r>
+      <w:proofErr w:type="spellEnd"/>
+      <w:r>
+        <w:rPr>
+          <w:b/>
+          <w:sz w:val="20"/>
+        </w:rPr>
+        <w:t xml:space="preserve"> No:</w:t>
+      </w:r>
+      <w:bookmarkStart w:id="4" w:name="_GoBack"/>
+      <w:bookmarkEnd w:id="4"/>
     </w:p>
     <w:p>
       <w:pPr>
@@ -1369,11 +1859,58 @@
           <w:sz w:val="20"/>
         </w:rPr>
       </w:pPr>
-      <w:r>
-        <w:rPr>
-          <w:sz w:val="20"/>
-        </w:rPr>
-        <w:t>Aadhaar number shall accept only numbers</w:t>
+      <w:proofErr w:type="spellStart"/>
+      <w:r>
+        <w:rPr>
+          <w:sz w:val="20"/>
+        </w:rPr>
+        <w:t>Aadhaar</w:t>
+      </w:r>
+      <w:proofErr w:type="spellEnd"/>
+      <w:r>
+        <w:rPr>
+          <w:sz w:val="20"/>
+        </w:rPr>
+        <w:t xml:space="preserve"> number shall accept only numbers</w:t>
+      </w:r>
+    </w:p>
+    <w:p>
+      <w:pPr>
+        <w:pStyle w:val="ListParagraph"/>
+        <w:numPr>
+          <w:ilvl w:val="1"/>
+          <w:numId w:val="15"/>
+        </w:numPr>
+        <w:rPr>
+          <w:b/>
+          <w:sz w:val="20"/>
+        </w:rPr>
+      </w:pPr>
+      <w:r>
+        <w:rPr>
+          <w:sz w:val="20"/>
+        </w:rPr>
+        <w:t>If user enters other than expected display error message saying “</w:t>
+      </w:r>
+      <w:proofErr w:type="spellStart"/>
+      <w:r>
+        <w:rPr>
+          <w:sz w:val="20"/>
+        </w:rPr>
+        <w:t>Aadhaar</w:t>
+      </w:r>
+      <w:proofErr w:type="spellEnd"/>
+      <w:r>
+        <w:rPr>
+          <w:sz w:val="20"/>
+        </w:rPr>
+        <w:t xml:space="preserve"> number </w:t>
+      </w:r>
+      <w:r>
+        <w:rPr>
+          <w:sz w:val="20"/>
+        </w:rPr>
+        <w:t>accept only numbers”</w:t>
       </w:r>
     </w:p>
     <w:p>
@@ -1448,7 +1985,6 @@
           <w:noProof/>
           <w:lang w:eastAsia="en-IN"/>
         </w:rPr>
-        <w:lastRenderedPageBreak/>
         <w:drawing>
           <wp:inline distT="0" distB="0" distL="0" distR="0" wp14:anchorId="4F0B8D02" wp14:editId="092D717A">
             <wp:extent cx="5486400" cy="5038725"/>
@@ -1465,7 +2001,7 @@
                     <pic:cNvPicPr/>
                   </pic:nvPicPr>
                   <pic:blipFill>
-                    <a:blip r:embed="rId5"/>
+                    <a:blip r:embed="rId7"/>
                     <a:stretch>
                       <a:fillRect/>
                     </a:stretch>
@@ -1497,6 +2033,7 @@
         <w:rPr>
           <w:sz w:val="20"/>
         </w:rPr>
+        <w:lastRenderedPageBreak/>
         <w:t>Figure 1</w:t>
       </w:r>
     </w:p>
@@ -1621,6 +2158,91 @@
 </w:document>
 </file>
 
+<file path=word/comments.xml><?xml version="1.0" encoding="utf-8"?>
+<w:comments xmlns:wpc="http://schemas.microsoft.com/office/word/2010/wordprocessingCanvas" xmlns:mc="http://schemas.openxmlformats.org/markup-compatibility/2006" xmlns:o="urn:schemas-microsoft-com:office:office" xmlns:r="http://schemas.openxmlformats.org/officeDocument/2006/relationships" xmlns:m="http://schemas.openxmlformats.org/officeDocument/2006/math" xmlns:v="urn:schemas-microsoft-com:vml" xmlns:wp14="http://schemas.microsoft.com/office/word/2010/wordprocessingDrawing" xmlns:wp="http://schemas.openxmlformats.org/drawingml/2006/wordprocessingDrawing" xmlns:w10="urn:schemas-microsoft-com:office:word" xmlns:w="http://schemas.openxmlformats.org/wordprocessingml/2006/main" xmlns:w14="http://schemas.microsoft.com/office/word/2010/wordml" xmlns:w15="http://schemas.microsoft.com/office/word/2012/wordml" xmlns:wpg="http://schemas.microsoft.com/office/word/2010/wordprocessingGroup" xmlns:wpi="http://schemas.microsoft.com/office/word/2010/wordprocessingInk" xmlns:wne="http://schemas.microsoft.com/office/word/2006/wordml" xmlns:wps="http://schemas.microsoft.com/office/word/2010/wordprocessingShape" mc:Ignorable="w14 w15 wp14">
+  <w:comment w:id="1" w:author="Tulasi Peddapalli" w:date="2016-09-18T22:06:00Z" w:initials="TP">
+    <w:p>
+      <w:pPr>
+        <w:pStyle w:val="CommentText"/>
+      </w:pPr>
+      <w:r>
+        <w:rPr>
+          <w:rStyle w:val="CommentReference"/>
+        </w:rPr>
+        <w:annotationRef/>
+      </w:r>
+      <w:r>
+        <w:t xml:space="preserve">FS document is not in proper </w:t>
+      </w:r>
+      <w:proofErr w:type="gramStart"/>
+      <w:r>
+        <w:t>way ,</w:t>
+      </w:r>
+      <w:proofErr w:type="gramEnd"/>
+      <w:r>
+        <w:t xml:space="preserve"> update it so that I can follow</w:t>
+      </w:r>
+    </w:p>
+  </w:comment>
+  <w:comment w:id="2" w:author="Tulasi Peddapalli" w:date="2016-09-19T21:25:00Z" w:initials="TP">
+    <w:p>
+      <w:pPr>
+        <w:pStyle w:val="CommentText"/>
+      </w:pPr>
+      <w:r>
+        <w:rPr>
+          <w:rStyle w:val="CommentReference"/>
+        </w:rPr>
+        <w:annotationRef/>
+      </w:r>
+      <w:r>
+        <w:t xml:space="preserve"> In </w:t>
+      </w:r>
+      <w:proofErr w:type="spellStart"/>
+      <w:r>
+        <w:t>uid</w:t>
+      </w:r>
+      <w:proofErr w:type="spellEnd"/>
+      <w:r>
+        <w:t xml:space="preserve"> 4 and </w:t>
+      </w:r>
+      <w:proofErr w:type="gramStart"/>
+      <w:r>
+        <w:t>5  points</w:t>
+      </w:r>
+      <w:proofErr w:type="gramEnd"/>
+      <w:r>
+        <w:t xml:space="preserve"> , better to combine both error messages</w:t>
+      </w:r>
+    </w:p>
+  </w:comment>
+  <w:comment w:id="3" w:author="Tulasi Peddapalli" w:date="2016-09-19T21:29:00Z" w:initials="TP">
+    <w:p>
+      <w:pPr>
+        <w:pStyle w:val="CommentText"/>
+      </w:pPr>
+      <w:r>
+        <w:rPr>
+          <w:rStyle w:val="CommentReference"/>
+        </w:rPr>
+        <w:annotationRef/>
+      </w:r>
+      <w:r>
+        <w:t>User will not be sure which error it is. Better to give specific error message.</w:t>
+      </w:r>
+    </w:p>
+  </w:comment>
+</w:comments>
+</file>
+
+<file path=word/commentsExtended.xml><?xml version="1.0" encoding="utf-8"?>
+<w15:commentsEx xmlns:wpc="http://schemas.microsoft.com/office/word/2010/wordprocessingCanvas" xmlns:mc="http://schemas.openxmlformats.org/markup-compatibility/2006" xmlns:o="urn:schemas-microsoft-com:office:office" xmlns:r="http://schemas.openxmlformats.org/officeDocument/2006/relationships" xmlns:m="http://schemas.openxmlformats.org/officeDocument/2006/math" xmlns:v="urn:schemas-microsoft-com:vml" xmlns:wp14="http://schemas.microsoft.com/office/word/2010/wordprocessingDrawing" xmlns:wp="http://schemas.openxmlformats.org/drawingml/2006/wordprocessingDrawing" xmlns:w10="urn:schemas-microsoft-com:office:word" xmlns:w="http://schemas.openxmlformats.org/wordprocessingml/2006/main" xmlns:w14="http://schemas.microsoft.com/office/word/2010/wordml" xmlns:w15="http://schemas.microsoft.com/office/word/2012/wordml" xmlns:wpg="http://schemas.microsoft.com/office/word/2010/wordprocessingGroup" xmlns:wpi="http://schemas.microsoft.com/office/word/2010/wordprocessingInk" xmlns:wne="http://schemas.microsoft.com/office/word/2006/wordml" xmlns:wps="http://schemas.microsoft.com/office/word/2010/wordprocessingShape" mc:Ignorable="w14 w15 wp14">
+  <w15:commentEx w15:paraId="72F034A7" w15:done="0"/>
+  <w15:commentEx w15:paraId="3D05B8BC" w15:done="0"/>
+  <w15:commentEx w15:paraId="6B86DB44" w15:paraIdParent="3D05B8BC" w15:done="0"/>
+</w15:commentsEx>
+</file>
+
 <file path=word/numbering.xml><?xml version="1.0" encoding="utf-8"?>
 <w:numbering xmlns:wpc="http://schemas.microsoft.com/office/word/2010/wordprocessingCanvas" xmlns:mc="http://schemas.openxmlformats.org/markup-compatibility/2006" xmlns:o="urn:schemas-microsoft-com:office:office" xmlns:r="http://schemas.openxmlformats.org/officeDocument/2006/relationships" xmlns:m="http://schemas.openxmlformats.org/officeDocument/2006/math" xmlns:v="urn:schemas-microsoft-com:vml" xmlns:wp14="http://schemas.microsoft.com/office/word/2010/wordprocessingDrawing" xmlns:wp="http://schemas.openxmlformats.org/drawingml/2006/wordprocessingDrawing" xmlns:w10="urn:schemas-microsoft-com:office:word" xmlns:w="http://schemas.openxmlformats.org/wordprocessingml/2006/main" xmlns:w14="http://schemas.microsoft.com/office/word/2010/wordml" xmlns:w15="http://schemas.microsoft.com/office/word/2012/wordml" xmlns:wpg="http://schemas.microsoft.com/office/word/2010/wordprocessingGroup" xmlns:wpi="http://schemas.microsoft.com/office/word/2010/wordprocessingInk" xmlns:wne="http://schemas.microsoft.com/office/word/2006/wordml" xmlns:wps="http://schemas.microsoft.com/office/word/2010/wordprocessingShape" mc:Ignorable="w14 w15 wp14">
   <w:abstractNum w:abstractNumId="0" w15:restartNumberingAfterBreak="0">
@@ -1722,7 +2344,7 @@
         <w:ind w:left="1440" w:hanging="360"/>
       </w:pPr>
     </w:lvl>
-    <w:lvl w:ilvl="1" w:tplc="40090019" w:tentative="1">
+    <w:lvl w:ilvl="1" w:tplc="40090019">
       <w:start w:val="1"/>
       <w:numFmt w:val="lowerLetter"/>
       <w:lvlText w:val="%2."/>
@@ -1995,6 +2617,95 @@
     </w:lvl>
   </w:abstractNum>
   <w:abstractNum w:abstractNumId="4" w15:restartNumberingAfterBreak="0">
+    <w:nsid w:val="210C1414"/>
+    <w:multiLevelType w:val="hybridMultilevel"/>
+    <w:tmpl w:val="FD5C62F8"/>
+    <w:lvl w:ilvl="0" w:tplc="F37EAD40">
+      <w:start w:val="1"/>
+      <w:numFmt w:val="decimal"/>
+      <w:lvlText w:val="%1."/>
+      <w:lvlJc w:val="left"/>
+      <w:pPr>
+        <w:ind w:left="1440" w:hanging="360"/>
+      </w:pPr>
+      <w:rPr>
+        <w:rFonts w:hint="default"/>
+      </w:rPr>
+    </w:lvl>
+    <w:lvl w:ilvl="1" w:tplc="40090019">
+      <w:start w:val="1"/>
+      <w:numFmt w:val="lowerLetter"/>
+      <w:lvlText w:val="%2."/>
+      <w:lvlJc w:val="left"/>
+      <w:pPr>
+        <w:ind w:left="2160" w:hanging="360"/>
+      </w:pPr>
+    </w:lvl>
+    <w:lvl w:ilvl="2" w:tplc="4009001B" w:tentative="1">
+      <w:start w:val="1"/>
+      <w:numFmt w:val="lowerRoman"/>
+      <w:lvlText w:val="%3."/>
+      <w:lvlJc w:val="right"/>
+      <w:pPr>
+        <w:ind w:left="2880" w:hanging="180"/>
+      </w:pPr>
+    </w:lvl>
+    <w:lvl w:ilvl="3" w:tplc="4009000F" w:tentative="1">
+      <w:start w:val="1"/>
+      <w:numFmt w:val="decimal"/>
+      <w:lvlText w:val="%4."/>
+      <w:lvlJc w:val="left"/>
+      <w:pPr>
+        <w:ind w:left="3600" w:hanging="360"/>
+      </w:pPr>
+    </w:lvl>
+    <w:lvl w:ilvl="4" w:tplc="40090019" w:tentative="1">
+      <w:start w:val="1"/>
+      <w:numFmt w:val="lowerLetter"/>
+      <w:lvlText w:val="%5."/>
+      <w:lvlJc w:val="left"/>
+      <w:pPr>
+        <w:ind w:left="4320" w:hanging="360"/>
+      </w:pPr>
+    </w:lvl>
+    <w:lvl w:ilvl="5" w:tplc="4009001B" w:tentative="1">
+      <w:start w:val="1"/>
+      <w:numFmt w:val="lowerRoman"/>
+      <w:lvlText w:val="%6."/>
+      <w:lvlJc w:val="right"/>
+      <w:pPr>
+        <w:ind w:left="5040" w:hanging="180"/>
+      </w:pPr>
+    </w:lvl>
+    <w:lvl w:ilvl="6" w:tplc="4009000F" w:tentative="1">
+      <w:start w:val="1"/>
+      <w:numFmt w:val="decimal"/>
+      <w:lvlText w:val="%7."/>
+      <w:lvlJc w:val="left"/>
+      <w:pPr>
+        <w:ind w:left="5760" w:hanging="360"/>
+      </w:pPr>
+    </w:lvl>
+    <w:lvl w:ilvl="7" w:tplc="40090019" w:tentative="1">
+      <w:start w:val="1"/>
+      <w:numFmt w:val="lowerLetter"/>
+      <w:lvlText w:val="%8."/>
+      <w:lvlJc w:val="left"/>
+      <w:pPr>
+        <w:ind w:left="6480" w:hanging="360"/>
+      </w:pPr>
+    </w:lvl>
+    <w:lvl w:ilvl="8" w:tplc="4009001B" w:tentative="1">
+      <w:start w:val="1"/>
+      <w:numFmt w:val="lowerRoman"/>
+      <w:lvlText w:val="%9."/>
+      <w:lvlJc w:val="right"/>
+      <w:pPr>
+        <w:ind w:left="7200" w:hanging="180"/>
+      </w:pPr>
+    </w:lvl>
+  </w:abstractNum>
+  <w:abstractNum w:abstractNumId="5" w15:restartNumberingAfterBreak="0">
     <w:nsid w:val="2A8B5B24"/>
     <w:multiLevelType w:val="hybridMultilevel"/>
     <w:tmpl w:val="FD705912"/>
@@ -2080,7 +2791,7 @@
       </w:pPr>
     </w:lvl>
   </w:abstractNum>
-  <w:abstractNum w:abstractNumId="5" w15:restartNumberingAfterBreak="0">
+  <w:abstractNum w:abstractNumId="6" w15:restartNumberingAfterBreak="0">
     <w:nsid w:val="338F26D0"/>
     <w:multiLevelType w:val="hybridMultilevel"/>
     <w:tmpl w:val="1F94F2CE"/>
@@ -2169,7 +2880,7 @@
       </w:pPr>
     </w:lvl>
   </w:abstractNum>
-  <w:abstractNum w:abstractNumId="6" w15:restartNumberingAfterBreak="0">
+  <w:abstractNum w:abstractNumId="7" w15:restartNumberingAfterBreak="0">
     <w:nsid w:val="346411C3"/>
     <w:multiLevelType w:val="hybridMultilevel"/>
     <w:tmpl w:val="1F94F2CE"/>
@@ -2185,7 +2896,7 @@
         <w:b w:val="0"/>
       </w:rPr>
     </w:lvl>
-    <w:lvl w:ilvl="1" w:tplc="40090019" w:tentative="1">
+    <w:lvl w:ilvl="1" w:tplc="40090019">
       <w:start w:val="1"/>
       <w:numFmt w:val="lowerLetter"/>
       <w:lvlText w:val="%2."/>
@@ -2258,7 +2969,7 @@
       </w:pPr>
     </w:lvl>
   </w:abstractNum>
-  <w:abstractNum w:abstractNumId="7" w15:restartNumberingAfterBreak="0">
+  <w:abstractNum w:abstractNumId="8" w15:restartNumberingAfterBreak="0">
     <w:nsid w:val="35FC3386"/>
     <w:multiLevelType w:val="hybridMultilevel"/>
     <w:tmpl w:val="4366F256"/>
@@ -2344,7 +3055,7 @@
       </w:pPr>
     </w:lvl>
   </w:abstractNum>
-  <w:abstractNum w:abstractNumId="8" w15:restartNumberingAfterBreak="0">
+  <w:abstractNum w:abstractNumId="9" w15:restartNumberingAfterBreak="0">
     <w:nsid w:val="3854212E"/>
     <w:multiLevelType w:val="hybridMultilevel"/>
     <w:tmpl w:val="EDA09F52"/>
@@ -2430,7 +3141,7 @@
       </w:pPr>
     </w:lvl>
   </w:abstractNum>
-  <w:abstractNum w:abstractNumId="9" w15:restartNumberingAfterBreak="0">
+  <w:abstractNum w:abstractNumId="10" w15:restartNumberingAfterBreak="0">
     <w:nsid w:val="3996006E"/>
     <w:multiLevelType w:val="hybridMultilevel"/>
     <w:tmpl w:val="52F27CBE"/>
@@ -2443,7 +3154,7 @@
         <w:ind w:left="1440" w:hanging="360"/>
       </w:pPr>
     </w:lvl>
-    <w:lvl w:ilvl="1" w:tplc="40090019" w:tentative="1">
+    <w:lvl w:ilvl="1" w:tplc="40090019">
       <w:start w:val="1"/>
       <w:numFmt w:val="lowerLetter"/>
       <w:lvlText w:val="%2."/>
@@ -2516,7 +3227,7 @@
       </w:pPr>
     </w:lvl>
   </w:abstractNum>
-  <w:abstractNum w:abstractNumId="10" w15:restartNumberingAfterBreak="0">
+  <w:abstractNum w:abstractNumId="11" w15:restartNumberingAfterBreak="0">
     <w:nsid w:val="3F1F4FA0"/>
     <w:multiLevelType w:val="hybridMultilevel"/>
     <w:tmpl w:val="A0B0F50E"/>
@@ -2602,7 +3313,7 @@
       </w:pPr>
     </w:lvl>
   </w:abstractNum>
-  <w:abstractNum w:abstractNumId="11" w15:restartNumberingAfterBreak="0">
+  <w:abstractNum w:abstractNumId="12" w15:restartNumberingAfterBreak="0">
     <w:nsid w:val="4AF61666"/>
     <w:multiLevelType w:val="hybridMultilevel"/>
     <w:tmpl w:val="0324C85A"/>
@@ -2688,7 +3399,7 @@
       </w:pPr>
     </w:lvl>
   </w:abstractNum>
-  <w:abstractNum w:abstractNumId="12" w15:restartNumberingAfterBreak="0">
+  <w:abstractNum w:abstractNumId="13" w15:restartNumberingAfterBreak="0">
     <w:nsid w:val="4BA36DAA"/>
     <w:multiLevelType w:val="hybridMultilevel"/>
     <w:tmpl w:val="9FBA28F8"/>
@@ -2701,7 +3412,7 @@
         <w:ind w:left="1440" w:hanging="360"/>
       </w:pPr>
     </w:lvl>
-    <w:lvl w:ilvl="1" w:tplc="40090019" w:tentative="1">
+    <w:lvl w:ilvl="1" w:tplc="40090019">
       <w:start w:val="1"/>
       <w:numFmt w:val="lowerLetter"/>
       <w:lvlText w:val="%2."/>
@@ -2774,7 +3485,7 @@
       </w:pPr>
     </w:lvl>
   </w:abstractNum>
-  <w:abstractNum w:abstractNumId="13" w15:restartNumberingAfterBreak="0">
+  <w:abstractNum w:abstractNumId="14" w15:restartNumberingAfterBreak="0">
     <w:nsid w:val="77CC1B91"/>
     <w:multiLevelType w:val="hybridMultilevel"/>
     <w:tmpl w:val="87AC79E0"/>
@@ -2787,7 +3498,7 @@
         <w:ind w:left="1440" w:hanging="360"/>
       </w:pPr>
     </w:lvl>
-    <w:lvl w:ilvl="1" w:tplc="40090019" w:tentative="1">
+    <w:lvl w:ilvl="1" w:tplc="40090019">
       <w:start w:val="1"/>
       <w:numFmt w:val="lowerLetter"/>
       <w:lvlText w:val="%2."/>
@@ -2860,7 +3571,7 @@
       </w:pPr>
     </w:lvl>
   </w:abstractNum>
-  <w:abstractNum w:abstractNumId="14" w15:restartNumberingAfterBreak="0">
+  <w:abstractNum w:abstractNumId="15" w15:restartNumberingAfterBreak="0">
     <w:nsid w:val="7B37533A"/>
     <w:multiLevelType w:val="hybridMultilevel"/>
     <w:tmpl w:val="2DB2697A"/>
@@ -2950,48 +3661,59 @@
     <w:abstractNumId w:val="2"/>
   </w:num>
   <w:num w:numId="2">
-    <w:abstractNumId w:val="14"/>
+    <w:abstractNumId w:val="15"/>
   </w:num>
   <w:num w:numId="3">
-    <w:abstractNumId w:val="9"/>
+    <w:abstractNumId w:val="10"/>
   </w:num>
   <w:num w:numId="4">
     <w:abstractNumId w:val="0"/>
   </w:num>
   <w:num w:numId="5">
-    <w:abstractNumId w:val="4"/>
+    <w:abstractNumId w:val="5"/>
   </w:num>
   <w:num w:numId="6">
-    <w:abstractNumId w:val="11"/>
+    <w:abstractNumId w:val="12"/>
   </w:num>
   <w:num w:numId="7">
     <w:abstractNumId w:val="3"/>
   </w:num>
   <w:num w:numId="8">
-    <w:abstractNumId w:val="8"/>
+    <w:abstractNumId w:val="9"/>
   </w:num>
   <w:num w:numId="9">
-    <w:abstractNumId w:val="12"/>
+    <w:abstractNumId w:val="13"/>
   </w:num>
   <w:num w:numId="10">
+    <w:abstractNumId w:val="7"/>
+  </w:num>
+  <w:num w:numId="11">
     <w:abstractNumId w:val="6"/>
   </w:num>
-  <w:num w:numId="11">
-    <w:abstractNumId w:val="5"/>
-  </w:num>
   <w:num w:numId="12">
-    <w:abstractNumId w:val="13"/>
+    <w:abstractNumId w:val="14"/>
   </w:num>
   <w:num w:numId="13">
-    <w:abstractNumId w:val="10"/>
+    <w:abstractNumId w:val="11"/>
   </w:num>
   <w:num w:numId="14">
-    <w:abstractNumId w:val="7"/>
+    <w:abstractNumId w:val="8"/>
   </w:num>
   <w:num w:numId="15">
     <w:abstractNumId w:val="1"/>
   </w:num>
+  <w:num w:numId="16">
+    <w:abstractNumId w:val="4"/>
+  </w:num>
 </w:numbering>
+</file>
+
+<file path=word/people.xml><?xml version="1.0" encoding="utf-8"?>
+<w15:people xmlns:wpc="http://schemas.microsoft.com/office/word/2010/wordprocessingCanvas" xmlns:mc="http://schemas.openxmlformats.org/markup-compatibility/2006" xmlns:o="urn:schemas-microsoft-com:office:office" xmlns:r="http://schemas.openxmlformats.org/officeDocument/2006/relationships" xmlns:m="http://schemas.openxmlformats.org/officeDocument/2006/math" xmlns:v="urn:schemas-microsoft-com:vml" xmlns:wp14="http://schemas.microsoft.com/office/word/2010/wordprocessingDrawing" xmlns:wp="http://schemas.openxmlformats.org/drawingml/2006/wordprocessingDrawing" xmlns:w10="urn:schemas-microsoft-com:office:word" xmlns:w="http://schemas.openxmlformats.org/wordprocessingml/2006/main" xmlns:w14="http://schemas.microsoft.com/office/word/2010/wordml" xmlns:w15="http://schemas.microsoft.com/office/word/2012/wordml" xmlns:wpg="http://schemas.microsoft.com/office/word/2010/wordprocessingGroup" xmlns:wpi="http://schemas.microsoft.com/office/word/2010/wordprocessingInk" xmlns:wne="http://schemas.microsoft.com/office/word/2006/wordml" xmlns:wps="http://schemas.microsoft.com/office/word/2010/wordprocessingShape" mc:Ignorable="w14 w15 wp14">
+  <w15:person w15:author="Tulasi Peddapalli">
+    <w15:presenceInfo w15:providerId="Windows Live" w15:userId="78a00de43e404d83"/>
+  </w15:person>
+</w15:people>
 </file>
 
 <file path=word/styles.xml><?xml version="1.0" encoding="utf-8"?>

</xml_diff>

<commit_message>
Updated FS with mandatory fields
</commit_message>
<xml_diff>
--- a/Documents/Functional Specification/FunctionalSpecification_PatientExplorer.docx
+++ b/Documents/Functional Specification/FunctionalSpecification_PatientExplorer.docx
@@ -17,6 +17,13 @@
           <w:b/>
           <w:sz w:val="56"/>
         </w:rPr>
+        <w:t xml:space="preserve"> </w:t>
+      </w:r>
+      <w:r>
+        <w:rPr>
+          <w:b/>
+          <w:sz w:val="56"/>
+        </w:rPr>
         <w:t>Functional Specification</w:t>
       </w:r>
     </w:p>
@@ -135,7 +142,7 @@
           <w:noProof/>
           <w:sz w:val="20"/>
         </w:rPr>
-        <w:t>19 September 2016</w:t>
+        <w:t>21 September 2016</w:t>
       </w:r>
       <w:r>
         <w:rPr>
@@ -1075,19 +1082,7 @@
         <w:rPr>
           <w:sz w:val="20"/>
         </w:rPr>
-        <w:t>If user enters other than expected display error message saying “</w:t>
-      </w:r>
-      <w:r>
-        <w:rPr>
-          <w:sz w:val="20"/>
-        </w:rPr>
-        <w:t>Age</w:t>
-      </w:r>
-      <w:r>
-        <w:rPr>
-          <w:sz w:val="20"/>
-        </w:rPr>
-        <w:t xml:space="preserve"> accepts only numbers”</w:t>
+        <w:t>If user enters other than expected display error message saying “Age accepts only numbers”</w:t>
       </w:r>
     </w:p>
     <w:p>
@@ -1196,31 +1191,7 @@
         <w:rPr>
           <w:sz w:val="20"/>
         </w:rPr>
-        <w:t>If user enters other than expected display error message saying “</w:t>
-      </w:r>
-      <w:r>
-        <w:rPr>
-          <w:sz w:val="20"/>
-        </w:rPr>
-        <w:t xml:space="preserve">Age can’t </w:t>
-      </w:r>
-      <w:r>
-        <w:rPr>
-          <w:sz w:val="20"/>
-        </w:rPr>
-        <w:t xml:space="preserve">accept </w:t>
-      </w:r>
-      <w:r>
-        <w:rPr>
-          <w:sz w:val="20"/>
-        </w:rPr>
-        <w:t>negative</w:t>
-      </w:r>
-      <w:r>
-        <w:rPr>
-          <w:sz w:val="20"/>
-        </w:rPr>
-        <w:t xml:space="preserve"> numbers”</w:t>
+        <w:t>If user enters other than expected display error message saying “Age can’t accept negative numbers”</w:t>
       </w:r>
     </w:p>
     <w:p>
@@ -1284,13 +1255,7 @@
         <w:rPr>
           <w:sz w:val="20"/>
         </w:rPr>
-        <w:t>If user enters other than expected display error message saying “</w:t>
-      </w:r>
-      <w:r>
-        <w:rPr>
-          <w:sz w:val="20"/>
-        </w:rPr>
-        <w:t xml:space="preserve">Sex can’t be given other than Male, Female </w:t>
+        <w:t xml:space="preserve">If user enters other than expected display error message saying “Sex can’t be given other than Male, Female </w:t>
       </w:r>
       <w:r>
         <w:rPr>
@@ -1302,13 +1267,7 @@
         <w:rPr>
           <w:sz w:val="20"/>
         </w:rPr>
-        <w:t xml:space="preserve"> Other</w:t>
-      </w:r>
-      <w:r>
-        <w:rPr>
-          <w:sz w:val="20"/>
-        </w:rPr>
-        <w:t>”</w:t>
+        <w:t xml:space="preserve"> Other”</w:t>
       </w:r>
     </w:p>
     <w:p>
@@ -1497,19 +1456,7 @@
         <w:rPr>
           <w:sz w:val="20"/>
         </w:rPr>
-        <w:t>If user enters other than expected display error message saying “</w:t>
-      </w:r>
-      <w:r>
-        <w:rPr>
-          <w:sz w:val="20"/>
-        </w:rPr>
-        <w:t>Weight</w:t>
-      </w:r>
-      <w:r>
-        <w:rPr>
-          <w:sz w:val="20"/>
-        </w:rPr>
-        <w:t xml:space="preserve"> accepts only numbers”</w:t>
+        <w:t>If user enters other than expected display error message saying “Weight accepts only numbers”</w:t>
       </w:r>
     </w:p>
     <w:p>
@@ -1547,19 +1494,7 @@
         <w:rPr>
           <w:sz w:val="20"/>
         </w:rPr>
-        <w:t>If user enters other than expected display error message saying “</w:t>
-      </w:r>
-      <w:r>
-        <w:rPr>
-          <w:sz w:val="20"/>
-        </w:rPr>
-        <w:t>Weight doesn’t accept negative</w:t>
-      </w:r>
-      <w:r>
-        <w:rPr>
-          <w:sz w:val="20"/>
-        </w:rPr>
-        <w:t xml:space="preserve"> numbers”</w:t>
+        <w:t>If user enters other than expected display error message saying “Weight doesn’t accept negative numbers”</w:t>
       </w:r>
     </w:p>
     <w:p>
@@ -1597,19 +1532,7 @@
         <w:rPr>
           <w:sz w:val="20"/>
         </w:rPr>
-        <w:t>If user enters other than expected display error message saying “</w:t>
-      </w:r>
-      <w:r>
-        <w:rPr>
-          <w:sz w:val="20"/>
-        </w:rPr>
-        <w:t>Weight doesn’t accept more than 300</w:t>
-      </w:r>
-      <w:r>
-        <w:rPr>
-          <w:sz w:val="20"/>
-        </w:rPr>
-        <w:t>”</w:t>
+        <w:t>If user enters other than expected display error message saying “Weight doesn’t accept more than 300”</w:t>
       </w:r>
     </w:p>
     <w:p>
@@ -1732,45 +1655,27 @@
         <w:rPr>
           <w:sz w:val="20"/>
         </w:rPr>
-        <w:t>If user enters other than expected display error message saying “</w:t>
-      </w:r>
-      <w:r>
-        <w:rPr>
-          <w:sz w:val="20"/>
-        </w:rPr>
-        <w:t>Address doesn’t</w:t>
-      </w:r>
-      <w:r>
-        <w:rPr>
-          <w:sz w:val="20"/>
-        </w:rPr>
-        <w:t xml:space="preserve"> accept </w:t>
-      </w:r>
-      <w:r>
-        <w:rPr>
-          <w:sz w:val="20"/>
-        </w:rPr>
-        <w:t>any special characters other than #</w:t>
-      </w:r>
-      <w:proofErr w:type="gramStart"/>
-      <w:r>
-        <w:rPr>
-          <w:sz w:val="20"/>
-        </w:rPr>
-        <w:t>, .</w:t>
-      </w:r>
-      <w:proofErr w:type="gramEnd"/>
-      <w:r>
-        <w:rPr>
-          <w:sz w:val="20"/>
-        </w:rPr>
-        <w:t>(dot) and @</w:t>
-      </w:r>
-      <w:r>
-        <w:rPr>
-          <w:sz w:val="20"/>
-        </w:rPr>
-        <w:t>”</w:t>
+        <w:t xml:space="preserve">If user enters other than expected display error message saying “Address doesn’t accept any special characters other than #, .(dot) </w:t>
+      </w:r>
+      <w:commentRangeStart w:id="4"/>
+      <w:r>
+        <w:rPr>
+          <w:sz w:val="20"/>
+        </w:rPr>
+        <w:t>and</w:t>
+      </w:r>
+      <w:commentRangeEnd w:id="4"/>
+      <w:r>
+        <w:rPr>
+          <w:rStyle w:val="CommentReference"/>
+        </w:rPr>
+        <w:commentReference w:id="4"/>
+      </w:r>
+      <w:r>
+        <w:rPr>
+          <w:sz w:val="20"/>
+        </w:rPr>
+        <w:t xml:space="preserve"> @”</w:t>
       </w:r>
     </w:p>
     <w:p>
@@ -1806,19 +1711,7 @@
         <w:rPr>
           <w:sz w:val="20"/>
         </w:rPr>
-        <w:t>If user enters other than expected display error message saying “</w:t>
-      </w:r>
-      <w:r>
-        <w:rPr>
-          <w:sz w:val="20"/>
-        </w:rPr>
-        <w:t xml:space="preserve">Address doesn’t </w:t>
-      </w:r>
-      <w:r>
-        <w:rPr>
-          <w:sz w:val="20"/>
-        </w:rPr>
-        <w:t>accept only numbers”</w:t>
+        <w:t>If user enters other than expected display error message saying “Address doesn’t accept only numbers”</w:t>
       </w:r>
     </w:p>
     <w:p>
@@ -1844,8 +1737,6 @@
         </w:rPr>
         <w:t xml:space="preserve"> No:</w:t>
       </w:r>
-      <w:bookmarkStart w:id="4" w:name="_GoBack"/>
-      <w:bookmarkEnd w:id="4"/>
     </w:p>
     <w:p>
       <w:pPr>
@@ -1904,13 +1795,7 @@
         <w:rPr>
           <w:sz w:val="20"/>
         </w:rPr>
-        <w:t xml:space="preserve"> number </w:t>
-      </w:r>
-      <w:r>
-        <w:rPr>
-          <w:sz w:val="20"/>
-        </w:rPr>
-        <w:t>accept only numbers”</w:t>
+        <w:t xml:space="preserve"> number accept only numbers”</w:t>
       </w:r>
     </w:p>
     <w:p>
@@ -1937,6 +1822,45 @@
         </w:rPr>
         <w:br/>
       </w:r>
+    </w:p>
+    <w:p>
+      <w:pPr>
+        <w:ind w:left="720"/>
+        <w:rPr>
+          <w:b/>
+          <w:sz w:val="20"/>
+        </w:rPr>
+      </w:pPr>
+      <w:r>
+        <w:rPr>
+          <w:b/>
+          <w:sz w:val="20"/>
+        </w:rPr>
+        <w:lastRenderedPageBreak/>
+        <w:t>Mandatory Information:</w:t>
+      </w:r>
+    </w:p>
+    <w:p>
+      <w:pPr>
+        <w:ind w:left="720" w:firstLine="720"/>
+        <w:rPr>
+          <w:sz w:val="20"/>
+        </w:rPr>
+      </w:pPr>
+      <w:r>
+        <w:rPr>
+          <w:sz w:val="20"/>
+        </w:rPr>
+        <w:t xml:space="preserve">When user clicks on </w:t>
+      </w:r>
+      <w:r>
+        <w:rPr>
+          <w:sz w:val="20"/>
+        </w:rPr>
+        <w:t>save button check for data is present for the following mandatory fields UID, Name, Age, Sex, DOB, Height, Weight, and Address. If either one of the value is missed display message saying “Data is not filled in required fields”</w:t>
+      </w:r>
+      <w:bookmarkStart w:id="5" w:name="_GoBack"/>
+      <w:bookmarkEnd w:id="5"/>
     </w:p>
     <w:p>
       <w:pPr>
@@ -1985,6 +1909,7 @@
           <w:noProof/>
           <w:lang w:eastAsia="en-IN"/>
         </w:rPr>
+        <w:lastRenderedPageBreak/>
         <w:drawing>
           <wp:inline distT="0" distB="0" distL="0" distR="0" wp14:anchorId="4F0B8D02" wp14:editId="092D717A">
             <wp:extent cx="5486400" cy="5038725"/>
@@ -2033,7 +1958,6 @@
         <w:rPr>
           <w:sz w:val="20"/>
         </w:rPr>
-        <w:lastRenderedPageBreak/>
         <w:t>Figure 1</w:t>
       </w:r>
     </w:p>
@@ -2232,6 +2156,22 @@
       </w:r>
     </w:p>
   </w:comment>
+  <w:comment w:id="4" w:author="Tulasi Peddapalli" w:date="2016-09-20T00:02:00Z" w:initials="TP">
+    <w:p>
+      <w:pPr>
+        <w:pStyle w:val="CommentText"/>
+      </w:pPr>
+      <w:r>
+        <w:rPr>
+          <w:rStyle w:val="CommentReference"/>
+        </w:rPr>
+        <w:annotationRef/>
+      </w:r>
+      <w:r>
+        <w:t>In address we can give anything, why only specified special characters.</w:t>
+      </w:r>
+    </w:p>
+  </w:comment>
 </w:comments>
 </file>
 
@@ -2240,6 +2180,7 @@
   <w15:commentEx w15:paraId="72F034A7" w15:done="0"/>
   <w15:commentEx w15:paraId="3D05B8BC" w15:done="0"/>
   <w15:commentEx w15:paraId="6B86DB44" w15:paraIdParent="3D05B8BC" w15:done="0"/>
+  <w15:commentEx w15:paraId="46129E94" w15:done="0"/>
 </w15:commentsEx>
 </file>
 

</xml_diff>

<commit_message>
First time uploading J2EE
</commit_message>
<xml_diff>
--- a/Documents/Functional Specification/FunctionalSpecification_PatientExplorer.docx
+++ b/Documents/Functional Specification/FunctionalSpecification_PatientExplorer.docx
@@ -142,7 +142,7 @@
           <w:noProof/>
           <w:sz w:val="20"/>
         </w:rPr>
-        <w:t>21 September 2016</w:t>
+        <w:t>23 October 2016</w:t>
       </w:r>
       <w:r>
         <w:rPr>
@@ -168,16 +168,453 @@
     <w:p>
       <w:pPr>
         <w:rPr>
-          <w:sz w:val="20"/>
-        </w:rPr>
-      </w:pPr>
-    </w:p>
-    <w:p>
-      <w:pPr>
-        <w:rPr>
-          <w:sz w:val="20"/>
-        </w:rPr>
-      </w:pPr>
+          <w:b/>
+        </w:rPr>
+      </w:pPr>
+      <w:r>
+        <w:rPr>
+          <w:b/>
+        </w:rPr>
+        <w:t>History:</w:t>
+      </w:r>
+    </w:p>
+    <w:p>
+      <w:pPr>
+        <w:rPr>
+          <w:b/>
+          <w:sz w:val="20"/>
+        </w:rPr>
+      </w:pPr>
+      <w:r>
+        <w:rPr>
+          <w:b/>
+        </w:rPr>
+        <w:tab/>
+      </w:r>
+    </w:p>
+    <w:tbl>
+      <w:tblPr>
+        <w:tblStyle w:val="TableGrid"/>
+        <w:tblW w:w="0" w:type="auto"/>
+        <w:tblLook w:val="04A0" w:firstRow="1" w:lastRow="0" w:firstColumn="1" w:lastColumn="0" w:noHBand="0" w:noVBand="1"/>
+      </w:tblPr>
+      <w:tblGrid>
+        <w:gridCol w:w="5129"/>
+        <w:gridCol w:w="5129"/>
+        <w:gridCol w:w="5130"/>
+      </w:tblGrid>
+      <w:tr>
+        <w:tc>
+          <w:tcPr>
+            <w:tcW w:w="5129" w:type="dxa"/>
+          </w:tcPr>
+          <w:p>
+            <w:pPr>
+              <w:rPr>
+                <w:b/>
+                <w:sz w:val="20"/>
+              </w:rPr>
+            </w:pPr>
+            <w:r>
+              <w:rPr>
+                <w:b/>
+                <w:sz w:val="20"/>
+              </w:rPr>
+              <w:t>Name</w:t>
+            </w:r>
+          </w:p>
+        </w:tc>
+        <w:tc>
+          <w:tcPr>
+            <w:tcW w:w="5129" w:type="dxa"/>
+          </w:tcPr>
+          <w:p>
+            <w:pPr>
+              <w:rPr>
+                <w:b/>
+                <w:sz w:val="20"/>
+              </w:rPr>
+            </w:pPr>
+            <w:r>
+              <w:rPr>
+                <w:b/>
+                <w:sz w:val="20"/>
+              </w:rPr>
+              <w:t>Date</w:t>
+            </w:r>
+          </w:p>
+        </w:tc>
+        <w:tc>
+          <w:tcPr>
+            <w:tcW w:w="5130" w:type="dxa"/>
+          </w:tcPr>
+          <w:p>
+            <w:pPr>
+              <w:rPr>
+                <w:b/>
+                <w:sz w:val="20"/>
+              </w:rPr>
+            </w:pPr>
+            <w:r>
+              <w:rPr>
+                <w:b/>
+                <w:sz w:val="20"/>
+              </w:rPr>
+              <w:t>Reason for change</w:t>
+            </w:r>
+          </w:p>
+        </w:tc>
+      </w:tr>
+      <w:tr>
+        <w:tc>
+          <w:tcPr>
+            <w:tcW w:w="5129" w:type="dxa"/>
+          </w:tcPr>
+          <w:p>
+            <w:pPr>
+              <w:rPr>
+                <w:sz w:val="20"/>
+              </w:rPr>
+            </w:pPr>
+            <w:r>
+              <w:rPr>
+                <w:sz w:val="20"/>
+              </w:rPr>
+              <w:t>Ramesh</w:t>
+            </w:r>
+            <w:r>
+              <w:rPr>
+                <w:sz w:val="20"/>
+              </w:rPr>
+              <w:t xml:space="preserve"> </w:t>
+            </w:r>
+            <w:proofErr w:type="spellStart"/>
+            <w:r>
+              <w:rPr>
+                <w:sz w:val="20"/>
+              </w:rPr>
+              <w:t>B</w:t>
+            </w:r>
+            <w:r>
+              <w:rPr>
+                <w:sz w:val="20"/>
+              </w:rPr>
+              <w:t>abu</w:t>
+            </w:r>
+            <w:proofErr w:type="spellEnd"/>
+          </w:p>
+        </w:tc>
+        <w:tc>
+          <w:tcPr>
+            <w:tcW w:w="5129" w:type="dxa"/>
+          </w:tcPr>
+          <w:p>
+            <w:pPr>
+              <w:rPr>
+                <w:b/>
+                <w:sz w:val="20"/>
+              </w:rPr>
+            </w:pPr>
+            <w:r>
+              <w:rPr>
+                <w:sz w:val="20"/>
+              </w:rPr>
+              <w:t>23-Oct-2016</w:t>
+            </w:r>
+          </w:p>
+        </w:tc>
+        <w:tc>
+          <w:tcPr>
+            <w:tcW w:w="5130" w:type="dxa"/>
+          </w:tcPr>
+          <w:p>
+            <w:pPr>
+              <w:rPr>
+                <w:sz w:val="20"/>
+              </w:rPr>
+            </w:pPr>
+            <w:r>
+              <w:rPr>
+                <w:sz w:val="20"/>
+              </w:rPr>
+              <w:t>Patient explorer web page development</w:t>
+            </w:r>
+          </w:p>
+        </w:tc>
+      </w:tr>
+      <w:tr>
+        <w:tc>
+          <w:tcPr>
+            <w:tcW w:w="5129" w:type="dxa"/>
+          </w:tcPr>
+          <w:p>
+            <w:pPr>
+              <w:rPr>
+                <w:b/>
+                <w:sz w:val="20"/>
+              </w:rPr>
+            </w:pPr>
+          </w:p>
+        </w:tc>
+        <w:tc>
+          <w:tcPr>
+            <w:tcW w:w="5129" w:type="dxa"/>
+          </w:tcPr>
+          <w:p>
+            <w:pPr>
+              <w:rPr>
+                <w:b/>
+                <w:sz w:val="20"/>
+              </w:rPr>
+            </w:pPr>
+          </w:p>
+        </w:tc>
+        <w:tc>
+          <w:tcPr>
+            <w:tcW w:w="5130" w:type="dxa"/>
+          </w:tcPr>
+          <w:p>
+            <w:pPr>
+              <w:rPr>
+                <w:b/>
+                <w:sz w:val="20"/>
+              </w:rPr>
+            </w:pPr>
+          </w:p>
+        </w:tc>
+      </w:tr>
+      <w:tr>
+        <w:tc>
+          <w:tcPr>
+            <w:tcW w:w="5129" w:type="dxa"/>
+          </w:tcPr>
+          <w:p>
+            <w:pPr>
+              <w:rPr>
+                <w:b/>
+                <w:sz w:val="20"/>
+              </w:rPr>
+            </w:pPr>
+          </w:p>
+        </w:tc>
+        <w:tc>
+          <w:tcPr>
+            <w:tcW w:w="5129" w:type="dxa"/>
+          </w:tcPr>
+          <w:p>
+            <w:pPr>
+              <w:rPr>
+                <w:b/>
+                <w:sz w:val="20"/>
+              </w:rPr>
+            </w:pPr>
+          </w:p>
+        </w:tc>
+        <w:tc>
+          <w:tcPr>
+            <w:tcW w:w="5130" w:type="dxa"/>
+          </w:tcPr>
+          <w:p>
+            <w:pPr>
+              <w:rPr>
+                <w:b/>
+                <w:sz w:val="20"/>
+              </w:rPr>
+            </w:pPr>
+          </w:p>
+        </w:tc>
+      </w:tr>
+      <w:tr>
+        <w:tc>
+          <w:tcPr>
+            <w:tcW w:w="5129" w:type="dxa"/>
+          </w:tcPr>
+          <w:p>
+            <w:pPr>
+              <w:rPr>
+                <w:b/>
+                <w:sz w:val="20"/>
+              </w:rPr>
+            </w:pPr>
+          </w:p>
+        </w:tc>
+        <w:tc>
+          <w:tcPr>
+            <w:tcW w:w="5129" w:type="dxa"/>
+          </w:tcPr>
+          <w:p>
+            <w:pPr>
+              <w:rPr>
+                <w:b/>
+                <w:sz w:val="20"/>
+              </w:rPr>
+            </w:pPr>
+          </w:p>
+        </w:tc>
+        <w:tc>
+          <w:tcPr>
+            <w:tcW w:w="5130" w:type="dxa"/>
+          </w:tcPr>
+          <w:p>
+            <w:pPr>
+              <w:rPr>
+                <w:b/>
+                <w:sz w:val="20"/>
+              </w:rPr>
+            </w:pPr>
+          </w:p>
+        </w:tc>
+      </w:tr>
+      <w:tr>
+        <w:tc>
+          <w:tcPr>
+            <w:tcW w:w="5129" w:type="dxa"/>
+          </w:tcPr>
+          <w:p>
+            <w:pPr>
+              <w:rPr>
+                <w:b/>
+                <w:sz w:val="20"/>
+              </w:rPr>
+            </w:pPr>
+          </w:p>
+        </w:tc>
+        <w:tc>
+          <w:tcPr>
+            <w:tcW w:w="5129" w:type="dxa"/>
+          </w:tcPr>
+          <w:p>
+            <w:pPr>
+              <w:rPr>
+                <w:b/>
+                <w:sz w:val="20"/>
+              </w:rPr>
+            </w:pPr>
+          </w:p>
+        </w:tc>
+        <w:tc>
+          <w:tcPr>
+            <w:tcW w:w="5130" w:type="dxa"/>
+          </w:tcPr>
+          <w:p>
+            <w:pPr>
+              <w:rPr>
+                <w:b/>
+                <w:sz w:val="20"/>
+              </w:rPr>
+            </w:pPr>
+          </w:p>
+        </w:tc>
+      </w:tr>
+      <w:tr>
+        <w:tc>
+          <w:tcPr>
+            <w:tcW w:w="5129" w:type="dxa"/>
+          </w:tcPr>
+          <w:p>
+            <w:pPr>
+              <w:rPr>
+                <w:b/>
+                <w:sz w:val="20"/>
+              </w:rPr>
+            </w:pPr>
+          </w:p>
+        </w:tc>
+        <w:tc>
+          <w:tcPr>
+            <w:tcW w:w="5129" w:type="dxa"/>
+          </w:tcPr>
+          <w:p>
+            <w:pPr>
+              <w:rPr>
+                <w:b/>
+                <w:sz w:val="20"/>
+              </w:rPr>
+            </w:pPr>
+          </w:p>
+        </w:tc>
+        <w:tc>
+          <w:tcPr>
+            <w:tcW w:w="5130" w:type="dxa"/>
+          </w:tcPr>
+          <w:p>
+            <w:pPr>
+              <w:rPr>
+                <w:b/>
+                <w:sz w:val="20"/>
+              </w:rPr>
+            </w:pPr>
+          </w:p>
+        </w:tc>
+      </w:tr>
+      <w:tr>
+        <w:tc>
+          <w:tcPr>
+            <w:tcW w:w="5129" w:type="dxa"/>
+          </w:tcPr>
+          <w:p>
+            <w:pPr>
+              <w:rPr>
+                <w:b/>
+                <w:sz w:val="20"/>
+              </w:rPr>
+            </w:pPr>
+          </w:p>
+        </w:tc>
+        <w:tc>
+          <w:tcPr>
+            <w:tcW w:w="5129" w:type="dxa"/>
+          </w:tcPr>
+          <w:p>
+            <w:pPr>
+              <w:rPr>
+                <w:b/>
+                <w:sz w:val="20"/>
+              </w:rPr>
+            </w:pPr>
+          </w:p>
+        </w:tc>
+        <w:tc>
+          <w:tcPr>
+            <w:tcW w:w="5130" w:type="dxa"/>
+          </w:tcPr>
+          <w:p>
+            <w:pPr>
+              <w:rPr>
+                <w:b/>
+                <w:sz w:val="20"/>
+              </w:rPr>
+            </w:pPr>
+          </w:p>
+        </w:tc>
+      </w:tr>
+    </w:tbl>
+    <w:p>
+      <w:pPr>
+        <w:rPr>
+          <w:b/>
+          <w:sz w:val="20"/>
+        </w:rPr>
+      </w:pPr>
+    </w:p>
+    <w:p>
+      <w:pPr>
+        <w:rPr>
+          <w:sz w:val="20"/>
+        </w:rPr>
+      </w:pPr>
+      <w:r>
+        <w:rPr>
+          <w:sz w:val="20"/>
+        </w:rPr>
+        <w:tab/>
+      </w:r>
+      <w:r>
+        <w:rPr>
+          <w:sz w:val="20"/>
+        </w:rPr>
+        <w:tab/>
+      </w:r>
     </w:p>
     <w:p>
       <w:pPr>
@@ -1537,6 +1974,135 @@
     </w:p>
     <w:p>
       <w:pPr>
+        <w:pStyle w:val="ListParagraph"/>
+        <w:numPr>
+          <w:ilvl w:val="0"/>
+          <w:numId w:val="12"/>
+        </w:numPr>
+        <w:rPr>
+          <w:b/>
+          <w:sz w:val="20"/>
+        </w:rPr>
+      </w:pPr>
+      <w:r>
+        <w:rPr>
+          <w:sz w:val="20"/>
+        </w:rPr>
+        <w:t>Weight shall not accept zero number</w:t>
+      </w:r>
+    </w:p>
+    <w:p>
+      <w:pPr>
+        <w:pStyle w:val="ListParagraph"/>
+        <w:numPr>
+          <w:ilvl w:val="1"/>
+          <w:numId w:val="12"/>
+        </w:numPr>
+        <w:rPr>
+          <w:b/>
+          <w:sz w:val="20"/>
+        </w:rPr>
+      </w:pPr>
+      <w:r>
+        <w:rPr>
+          <w:sz w:val="20"/>
+        </w:rPr>
+        <w:t>If user enters 0 display error message saying “Weight cannot be zero”</w:t>
+      </w:r>
+    </w:p>
+    <w:p>
+      <w:pPr>
+        <w:pStyle w:val="ListParagraph"/>
+        <w:numPr>
+          <w:ilvl w:val="0"/>
+          <w:numId w:val="12"/>
+        </w:numPr>
+        <w:rPr>
+          <w:b/>
+          <w:sz w:val="20"/>
+        </w:rPr>
+      </w:pPr>
+      <w:r>
+        <w:rPr>
+          <w:sz w:val="20"/>
+        </w:rPr>
+        <w:t xml:space="preserve">Weight is in float </w:t>
+      </w:r>
+      <w:commentRangeStart w:id="4"/>
+      <w:r>
+        <w:rPr>
+          <w:sz w:val="20"/>
+        </w:rPr>
+        <w:t>values</w:t>
+      </w:r>
+      <w:commentRangeEnd w:id="4"/>
+      <w:r>
+        <w:rPr>
+          <w:rStyle w:val="CommentReference"/>
+        </w:rPr>
+        <w:commentReference w:id="4"/>
+      </w:r>
+    </w:p>
+    <w:p>
+      <w:pPr>
+        <w:pStyle w:val="ListParagraph"/>
+        <w:numPr>
+          <w:ilvl w:val="1"/>
+          <w:numId w:val="12"/>
+        </w:numPr>
+        <w:rPr>
+          <w:b/>
+          <w:sz w:val="20"/>
+        </w:rPr>
+      </w:pPr>
+      <w:r>
+        <w:rPr>
+          <w:sz w:val="20"/>
+        </w:rPr>
+        <w:t>If user enters weight in float display error message saying “Weight cannot accepts float values”</w:t>
+      </w:r>
+    </w:p>
+    <w:p>
+      <w:pPr>
+        <w:pStyle w:val="ListParagraph"/>
+        <w:numPr>
+          <w:ilvl w:val="0"/>
+          <w:numId w:val="12"/>
+        </w:numPr>
+        <w:rPr>
+          <w:b/>
+          <w:sz w:val="20"/>
+        </w:rPr>
+      </w:pPr>
+      <w:r>
+        <w:rPr>
+          <w:sz w:val="20"/>
+        </w:rPr>
+        <w:t xml:space="preserve">Other than above mentioned display error message saying “Weight is not in correct </w:t>
+      </w:r>
+      <w:commentRangeStart w:id="5"/>
+      <w:r>
+        <w:rPr>
+          <w:sz w:val="20"/>
+        </w:rPr>
+        <w:t>format</w:t>
+      </w:r>
+      <w:commentRangeEnd w:id="5"/>
+      <w:r>
+        <w:rPr>
+          <w:rStyle w:val="CommentReference"/>
+        </w:rPr>
+        <w:commentReference w:id="5"/>
+      </w:r>
+      <w:r>
+        <w:rPr>
+          <w:sz w:val="20"/>
+        </w:rPr>
+        <w:t>”</w:t>
+      </w:r>
+    </w:p>
+    <w:p>
+      <w:pPr>
         <w:rPr>
           <w:b/>
           <w:sz w:val="20"/>
@@ -1657,19 +2223,19 @@
         </w:rPr>
         <w:t xml:space="preserve">If user enters other than expected display error message saying “Address doesn’t accept any special characters other than #, .(dot) </w:t>
       </w:r>
-      <w:commentRangeStart w:id="4"/>
+      <w:commentRangeStart w:id="6"/>
       <w:r>
         <w:rPr>
           <w:sz w:val="20"/>
         </w:rPr>
         <w:t>and</w:t>
       </w:r>
-      <w:commentRangeEnd w:id="4"/>
+      <w:commentRangeEnd w:id="6"/>
       <w:r>
         <w:rPr>
           <w:rStyle w:val="CommentReference"/>
         </w:rPr>
-        <w:commentReference w:id="4"/>
+        <w:commentReference w:id="6"/>
       </w:r>
       <w:r>
         <w:rPr>
@@ -1721,12 +2287,29 @@
           <w:sz w:val="20"/>
         </w:rPr>
       </w:pPr>
+    </w:p>
+    <w:p>
+      <w:pPr>
+        <w:rPr>
+          <w:b/>
+          <w:sz w:val="20"/>
+        </w:rPr>
+      </w:pPr>
+    </w:p>
+    <w:p>
+      <w:pPr>
+        <w:rPr>
+          <w:b/>
+          <w:sz w:val="20"/>
+        </w:rPr>
+      </w:pPr>
       <w:proofErr w:type="spellStart"/>
       <w:r>
         <w:rPr>
           <w:b/>
           <w:sz w:val="20"/>
         </w:rPr>
+        <w:lastRenderedPageBreak/>
         <w:t>Aadhaar</w:t>
       </w:r>
       <w:proofErr w:type="spellEnd"/>
@@ -1800,12 +2383,162 @@
     </w:p>
     <w:p>
       <w:pPr>
-        <w:ind w:left="1080"/>
-        <w:rPr>
-          <w:b/>
-          <w:sz w:val="20"/>
-        </w:rPr>
-      </w:pPr>
+        <w:rPr>
+          <w:b/>
+          <w:sz w:val="20"/>
+        </w:rPr>
+      </w:pPr>
+    </w:p>
+    <w:p>
+      <w:pPr>
+        <w:rPr>
+          <w:b/>
+          <w:sz w:val="20"/>
+        </w:rPr>
+      </w:pPr>
+      <w:r>
+        <w:rPr>
+          <w:b/>
+          <w:sz w:val="20"/>
+        </w:rPr>
+        <w:t>Phone No:</w:t>
+      </w:r>
+    </w:p>
+    <w:p>
+      <w:pPr>
+        <w:pStyle w:val="ListParagraph"/>
+        <w:numPr>
+          <w:ilvl w:val="0"/>
+          <w:numId w:val="17"/>
+        </w:numPr>
+        <w:rPr>
+          <w:sz w:val="20"/>
+        </w:rPr>
+      </w:pPr>
+      <w:r>
+        <w:rPr>
+          <w:sz w:val="20"/>
+        </w:rPr>
+        <w:t>Phone number shall accept only numbers</w:t>
+      </w:r>
+    </w:p>
+    <w:p>
+      <w:pPr>
+        <w:pStyle w:val="ListParagraph"/>
+        <w:numPr>
+          <w:ilvl w:val="0"/>
+          <w:numId w:val="18"/>
+        </w:numPr>
+        <w:rPr>
+          <w:sz w:val="20"/>
+        </w:rPr>
+      </w:pPr>
+      <w:r>
+        <w:rPr>
+          <w:sz w:val="20"/>
+        </w:rPr>
+        <w:t>If user enters other than expected display error message saying “Phone number accept only numbers”</w:t>
+      </w:r>
+    </w:p>
+    <w:p>
+      <w:pPr>
+        <w:pStyle w:val="ListParagraph"/>
+        <w:numPr>
+          <w:ilvl w:val="0"/>
+          <w:numId w:val="18"/>
+        </w:numPr>
+        <w:rPr>
+          <w:sz w:val="20"/>
+        </w:rPr>
+      </w:pPr>
+      <w:r>
+        <w:rPr>
+          <w:sz w:val="20"/>
+        </w:rPr>
+        <w:t>If user doesn’t enter 10 digit phone number display error message saying “Phone number is not valid”</w:t>
+      </w:r>
+    </w:p>
+    <w:p>
+      <w:pPr>
+        <w:rPr>
+          <w:b/>
+          <w:sz w:val="20"/>
+        </w:rPr>
+      </w:pPr>
+      <w:r>
+        <w:rPr>
+          <w:sz w:val="20"/>
+        </w:rPr>
+        <w:tab/>
+      </w:r>
+    </w:p>
+    <w:p>
+      <w:pPr>
+        <w:rPr>
+          <w:b/>
+          <w:sz w:val="20"/>
+        </w:rPr>
+      </w:pPr>
+      <w:r>
+        <w:rPr>
+          <w:b/>
+          <w:sz w:val="20"/>
+        </w:rPr>
+        <w:t>Study Type:</w:t>
+      </w:r>
+    </w:p>
+    <w:p>
+      <w:pPr>
+        <w:pStyle w:val="ListParagraph"/>
+        <w:numPr>
+          <w:ilvl w:val="0"/>
+          <w:numId w:val="19"/>
+        </w:numPr>
+        <w:rPr>
+          <w:sz w:val="20"/>
+        </w:rPr>
+      </w:pPr>
+      <w:r>
+        <w:rPr>
+          <w:sz w:val="20"/>
+        </w:rPr>
+        <w:t>Select one of the available study type from the combo box.</w:t>
+      </w:r>
+    </w:p>
+    <w:p>
+      <w:pPr>
+        <w:pStyle w:val="ListParagraph"/>
+        <w:ind w:left="1440"/>
+        <w:rPr>
+          <w:b/>
+          <w:sz w:val="20"/>
+        </w:rPr>
+      </w:pPr>
+      <w:r>
+        <w:rPr>
+          <w:sz w:val="20"/>
+        </w:rPr>
+        <w:t>The list of study types are “Coronary”, “</w:t>
+      </w:r>
+      <w:r>
+        <w:rPr>
+          <w:sz w:val="20"/>
+        </w:rPr>
+        <w:t>Paediatric</w:t>
+      </w:r>
+      <w:r>
+        <w:rPr>
+          <w:sz w:val="20"/>
+        </w:rPr>
+        <w:t>”, “Electrophysiology”</w:t>
+      </w:r>
+      <w:r>
+        <w:rPr>
+          <w:b/>
+          <w:sz w:val="20"/>
+        </w:rPr>
+        <w:br/>
+      </w:r>
     </w:p>
     <w:p>
       <w:pPr>
@@ -1820,83 +2553,138 @@
           <w:b/>
           <w:sz w:val="20"/>
         </w:rPr>
-        <w:br/>
+        <w:t>Mandatory Information:</w:t>
+      </w:r>
+    </w:p>
+    <w:p>
+      <w:pPr>
+        <w:ind w:left="720" w:firstLine="720"/>
+        <w:rPr>
+          <w:sz w:val="20"/>
+        </w:rPr>
+      </w:pPr>
+      <w:r>
+        <w:rPr>
+          <w:sz w:val="20"/>
+        </w:rPr>
+        <w:t xml:space="preserve">When user clicks on </w:t>
+      </w:r>
+      <w:r>
+        <w:rPr>
+          <w:sz w:val="20"/>
+        </w:rPr>
+        <w:t>save button check for data is present for the following mandatory fields UID, Name, Age, Sex, DOB, Height, Weight, and Address. If either one of the value is missed display message saying “Data is not filled in required fields”</w:t>
       </w:r>
     </w:p>
     <w:p>
       <w:pPr>
         <w:ind w:left="720"/>
         <w:rPr>
-          <w:b/>
-          <w:sz w:val="20"/>
-        </w:rPr>
-      </w:pPr>
-      <w:r>
-        <w:rPr>
-          <w:b/>
-          <w:sz w:val="20"/>
-        </w:rPr>
-        <w:lastRenderedPageBreak/>
-        <w:t>Mandatory Information:</w:t>
-      </w:r>
-    </w:p>
-    <w:p>
-      <w:pPr>
-        <w:ind w:left="720" w:firstLine="720"/>
-        <w:rPr>
-          <w:sz w:val="20"/>
-        </w:rPr>
-      </w:pPr>
-      <w:r>
-        <w:rPr>
-          <w:sz w:val="20"/>
-        </w:rPr>
-        <w:t xml:space="preserve">When user clicks on </w:t>
-      </w:r>
-      <w:r>
-        <w:rPr>
-          <w:sz w:val="20"/>
-        </w:rPr>
-        <w:t>save button check for data is present for the following mandatory fields UID, Name, Age, Sex, DOB, Height, Weight, and Address. If either one of the value is missed display message saying “Data is not filled in required fields”</w:t>
-      </w:r>
-      <w:bookmarkStart w:id="5" w:name="_GoBack"/>
-      <w:bookmarkEnd w:id="5"/>
-    </w:p>
-    <w:p>
-      <w:pPr>
-        <w:ind w:left="720"/>
-        <w:rPr>
-          <w:sz w:val="20"/>
-        </w:rPr>
-      </w:pPr>
-    </w:p>
-    <w:p>
-      <w:pPr>
-        <w:rPr>
-          <w:sz w:val="20"/>
-        </w:rPr>
-      </w:pPr>
-    </w:p>
-    <w:p>
-      <w:pPr>
-        <w:rPr>
-          <w:sz w:val="20"/>
-        </w:rPr>
-      </w:pPr>
-    </w:p>
-    <w:p>
-      <w:pPr>
-        <w:rPr>
-          <w:sz w:val="20"/>
-        </w:rPr>
-      </w:pPr>
-    </w:p>
-    <w:p>
-      <w:pPr>
-        <w:rPr>
-          <w:sz w:val="20"/>
-        </w:rPr>
-      </w:pPr>
+          <w:sz w:val="20"/>
+        </w:rPr>
+      </w:pPr>
+    </w:p>
+    <w:p>
+      <w:pPr>
+        <w:rPr>
+          <w:b/>
+          <w:sz w:val="20"/>
+        </w:rPr>
+      </w:pPr>
+      <w:r>
+        <w:rPr>
+          <w:b/>
+          <w:sz w:val="20"/>
+        </w:rPr>
+        <w:t>Save:</w:t>
+      </w:r>
+      <w:r>
+        <w:rPr>
+          <w:b/>
+          <w:sz w:val="20"/>
+        </w:rPr>
+        <w:t xml:space="preserve"> </w:t>
+      </w:r>
+    </w:p>
+    <w:p>
+      <w:pPr>
+        <w:rPr>
+          <w:sz w:val="20"/>
+        </w:rPr>
+      </w:pPr>
+      <w:r>
+        <w:rPr>
+          <w:b/>
+          <w:sz w:val="20"/>
+        </w:rPr>
+        <w:tab/>
+      </w:r>
+      <w:r>
+        <w:rPr>
+          <w:sz w:val="20"/>
+        </w:rPr>
+        <w:t>After clicking on the Save button provided data shall be validated and stored in database.</w:t>
+      </w:r>
+    </w:p>
+    <w:p>
+      <w:pPr>
+        <w:rPr>
+          <w:sz w:val="20"/>
+        </w:rPr>
+      </w:pPr>
+    </w:p>
+    <w:p>
+      <w:pPr>
+        <w:rPr>
+          <w:b/>
+          <w:sz w:val="20"/>
+        </w:rPr>
+      </w:pPr>
+      <w:r>
+        <w:rPr>
+          <w:b/>
+          <w:sz w:val="20"/>
+        </w:rPr>
+        <w:t>Load:</w:t>
+      </w:r>
+    </w:p>
+    <w:p>
+      <w:pPr>
+        <w:rPr>
+          <w:sz w:val="20"/>
+        </w:rPr>
+      </w:pPr>
+      <w:r>
+        <w:rPr>
+          <w:sz w:val="20"/>
+        </w:rPr>
+        <w:tab/>
+        <w:t xml:space="preserve">After clicking on the Load button load </w:t>
+      </w:r>
+      <w:r>
+        <w:rPr>
+          <w:sz w:val="20"/>
+        </w:rPr>
+        <w:t>complete patient</w:t>
+      </w:r>
+      <w:r>
+        <w:rPr>
+          <w:sz w:val="20"/>
+        </w:rPr>
+        <w:t xml:space="preserve"> data from database based on UUID value</w:t>
+      </w:r>
+      <w:r>
+        <w:rPr>
+          <w:sz w:val="20"/>
+        </w:rPr>
+        <w:t xml:space="preserve"> and fill the text boxes</w:t>
+      </w:r>
+      <w:r>
+        <w:rPr>
+          <w:sz w:val="20"/>
+        </w:rPr>
+        <w:t>.</w:t>
+      </w:r>
     </w:p>
     <w:p>
       <w:pPr>
@@ -1911,8 +2699,8 @@
         </w:rPr>
         <w:lastRenderedPageBreak/>
         <w:drawing>
-          <wp:inline distT="0" distB="0" distL="0" distR="0" wp14:anchorId="4F0B8D02" wp14:editId="092D717A">
-            <wp:extent cx="5486400" cy="5038725"/>
+          <wp:inline distT="0" distB="0" distL="0" distR="0" wp14:anchorId="63DD4A16" wp14:editId="3B702B59">
+            <wp:extent cx="5314950" cy="6143625"/>
             <wp:effectExtent l="0" t="0" r="0" b="9525"/>
             <wp:docPr id="1" name="Picture 1"/>
             <wp:cNvGraphicFramePr>
@@ -1934,7 +2722,7 @@
                   <pic:spPr>
                     <a:xfrm>
                       <a:off x="0" y="0"/>
-                      <a:ext cx="5486400" cy="5038725"/>
+                      <a:ext cx="5314950" cy="6143625"/>
                     </a:xfrm>
                     <a:prstGeom prst="rect">
                       <a:avLst/>
@@ -1987,90 +2775,20 @@
     </w:p>
     <w:p>
       <w:pPr>
-        <w:jc w:val="center"/>
-        <w:rPr>
-          <w:sz w:val="20"/>
-        </w:rPr>
-      </w:pPr>
-    </w:p>
-    <w:p>
-      <w:pPr>
-        <w:jc w:val="center"/>
-        <w:rPr>
-          <w:sz w:val="20"/>
-        </w:rPr>
-      </w:pPr>
-    </w:p>
-    <w:p>
-      <w:pPr>
-        <w:jc w:val="center"/>
-        <w:rPr>
-          <w:sz w:val="20"/>
-        </w:rPr>
-      </w:pPr>
-    </w:p>
-    <w:p>
-      <w:pPr>
-        <w:jc w:val="center"/>
-        <w:rPr>
-          <w:sz w:val="20"/>
-        </w:rPr>
-      </w:pPr>
-    </w:p>
-    <w:p>
-      <w:pPr>
-        <w:jc w:val="center"/>
-        <w:rPr>
-          <w:sz w:val="20"/>
-        </w:rPr>
-      </w:pPr>
-    </w:p>
-    <w:p>
-      <w:pPr>
-        <w:jc w:val="center"/>
-        <w:rPr>
-          <w:sz w:val="20"/>
-        </w:rPr>
-      </w:pPr>
-    </w:p>
-    <w:p>
-      <w:pPr>
-        <w:jc w:val="center"/>
-        <w:rPr>
-          <w:sz w:val="20"/>
-        </w:rPr>
-      </w:pPr>
-    </w:p>
-    <w:p>
-      <w:pPr>
-        <w:jc w:val="center"/>
-        <w:rPr>
-          <w:sz w:val="20"/>
-        </w:rPr>
-      </w:pPr>
-    </w:p>
-    <w:p>
-      <w:pPr>
-        <w:jc w:val="center"/>
-        <w:rPr>
-          <w:sz w:val="20"/>
-        </w:rPr>
-      </w:pPr>
-    </w:p>
-    <w:p>
-      <w:pPr>
-        <w:jc w:val="center"/>
-        <w:rPr>
-          <w:sz w:val="20"/>
-        </w:rPr>
-      </w:pPr>
-    </w:p>
-    <w:p>
-      <w:pPr>
-        <w:rPr>
-          <w:sz w:val="20"/>
-        </w:rPr>
-      </w:pPr>
+        <w:rPr>
+          <w:b/>
+          <w:sz w:val="20"/>
+        </w:rPr>
+      </w:pPr>
+      <w:r>
+        <w:rPr>
+          <w:b/>
+          <w:sz w:val="24"/>
+        </w:rPr>
+        <w:t>Patient Explorer Web page</w:t>
+      </w:r>
+      <w:bookmarkStart w:id="7" w:name="_GoBack"/>
+      <w:bookmarkEnd w:id="7"/>
     </w:p>
     <w:sectPr>
       <w:pgSz w:w="16838" w:h="11906" w:orient="landscape"/>
@@ -2156,7 +2874,50 @@
       </w:r>
     </w:p>
   </w:comment>
-  <w:comment w:id="4" w:author="Tulasi Peddapalli" w:date="2016-09-20T00:02:00Z" w:initials="TP">
+  <w:comment w:id="4" w:author="Tulasi Peddapalli" w:date="2016-09-28T19:43:00Z" w:initials="TP">
+    <w:p>
+      <w:pPr>
+        <w:pStyle w:val="CommentText"/>
+      </w:pPr>
+      <w:r>
+        <w:rPr>
+          <w:rStyle w:val="CommentReference"/>
+        </w:rPr>
+        <w:annotationRef/>
+      </w:r>
+      <w:r>
+        <w:t>Requirement is not correct</w:t>
+      </w:r>
+    </w:p>
+  </w:comment>
+  <w:comment w:id="5" w:author="Tulasi Peddapalli" w:date="2016-09-28T19:44:00Z" w:initials="TP">
+    <w:p>
+      <w:pPr>
+        <w:pStyle w:val="CommentText"/>
+      </w:pPr>
+      <w:r>
+        <w:rPr>
+          <w:rStyle w:val="CommentReference"/>
+        </w:rPr>
+        <w:annotationRef/>
+      </w:r>
+      <w:r>
+        <w:rPr>
+          <w:rStyle w:val="CommentReference"/>
+        </w:rPr>
+        <w:annotationRef/>
+      </w:r>
+      <w:r>
+        <w:t>Requirement is not correct</w:t>
+      </w:r>
+    </w:p>
+    <w:p>
+      <w:pPr>
+        <w:pStyle w:val="CommentText"/>
+      </w:pPr>
+    </w:p>
+  </w:comment>
+  <w:comment w:id="6" w:author="Tulasi Peddapalli" w:date="2016-09-20T00:02:00Z" w:initials="TP">
     <w:p>
       <w:pPr>
         <w:pStyle w:val="CommentText"/>
@@ -2180,6 +2941,8 @@
   <w15:commentEx w15:paraId="72F034A7" w15:done="0"/>
   <w15:commentEx w15:paraId="3D05B8BC" w15:done="0"/>
   <w15:commentEx w15:paraId="6B86DB44" w15:paraIdParent="3D05B8BC" w15:done="0"/>
+  <w15:commentEx w15:paraId="5AB33C13" w15:done="0"/>
+  <w15:commentEx w15:paraId="4233E975" w15:done="0"/>
   <w15:commentEx w15:paraId="46129E94" w15:done="0"/>
 </w15:commentsEx>
 </file>
@@ -2273,25 +3036,25 @@
     </w:lvl>
   </w:abstractNum>
   <w:abstractNum w:abstractNumId="1" w15:restartNumberingAfterBreak="0">
-    <w:nsid w:val="0E017060"/>
+    <w:nsid w:val="07480164"/>
     <w:multiLevelType w:val="hybridMultilevel"/>
-    <w:tmpl w:val="4366F256"/>
-    <w:lvl w:ilvl="0" w:tplc="4009000F">
-      <w:start w:val="1"/>
-      <w:numFmt w:val="decimal"/>
+    <w:tmpl w:val="08307614"/>
+    <w:lvl w:ilvl="0" w:tplc="40090019">
+      <w:start w:val="1"/>
+      <w:numFmt w:val="lowerLetter"/>
       <w:lvlText w:val="%1."/>
       <w:lvlJc w:val="left"/>
       <w:pPr>
-        <w:ind w:left="1440" w:hanging="360"/>
-      </w:pPr>
-    </w:lvl>
-    <w:lvl w:ilvl="1" w:tplc="40090019">
+        <w:ind w:left="2160" w:hanging="360"/>
+      </w:pPr>
+    </w:lvl>
+    <w:lvl w:ilvl="1" w:tplc="40090019" w:tentative="1">
       <w:start w:val="1"/>
       <w:numFmt w:val="lowerLetter"/>
       <w:lvlText w:val="%2."/>
       <w:lvlJc w:val="left"/>
       <w:pPr>
-        <w:ind w:left="2160" w:hanging="360"/>
+        <w:ind w:left="2880" w:hanging="360"/>
       </w:pPr>
     </w:lvl>
     <w:lvl w:ilvl="2" w:tplc="4009001B" w:tentative="1">
@@ -2300,7 +3063,7 @@
       <w:lvlText w:val="%3."/>
       <w:lvlJc w:val="right"/>
       <w:pPr>
-        <w:ind w:left="2880" w:hanging="180"/>
+        <w:ind w:left="3600" w:hanging="180"/>
       </w:pPr>
     </w:lvl>
     <w:lvl w:ilvl="3" w:tplc="4009000F" w:tentative="1">
@@ -2309,7 +3072,7 @@
       <w:lvlText w:val="%4."/>
       <w:lvlJc w:val="left"/>
       <w:pPr>
-        <w:ind w:left="3600" w:hanging="360"/>
+        <w:ind w:left="4320" w:hanging="360"/>
       </w:pPr>
     </w:lvl>
     <w:lvl w:ilvl="4" w:tplc="40090019" w:tentative="1">
@@ -2318,7 +3081,7 @@
       <w:lvlText w:val="%5."/>
       <w:lvlJc w:val="left"/>
       <w:pPr>
-        <w:ind w:left="4320" w:hanging="360"/>
+        <w:ind w:left="5040" w:hanging="360"/>
       </w:pPr>
     </w:lvl>
     <w:lvl w:ilvl="5" w:tplc="4009001B" w:tentative="1">
@@ -2327,7 +3090,7 @@
       <w:lvlText w:val="%6."/>
       <w:lvlJc w:val="right"/>
       <w:pPr>
-        <w:ind w:left="5040" w:hanging="180"/>
+        <w:ind w:left="5760" w:hanging="180"/>
       </w:pPr>
     </w:lvl>
     <w:lvl w:ilvl="6" w:tplc="4009000F" w:tentative="1">
@@ -2336,7 +3099,7 @@
       <w:lvlText w:val="%7."/>
       <w:lvlJc w:val="left"/>
       <w:pPr>
-        <w:ind w:left="5760" w:hanging="360"/>
+        <w:ind w:left="6480" w:hanging="360"/>
       </w:pPr>
     </w:lvl>
     <w:lvl w:ilvl="7" w:tplc="40090019" w:tentative="1">
@@ -2345,7 +3108,7 @@
       <w:lvlText w:val="%8."/>
       <w:lvlJc w:val="left"/>
       <w:pPr>
-        <w:ind w:left="6480" w:hanging="360"/>
+        <w:ind w:left="7200" w:hanging="360"/>
       </w:pPr>
     </w:lvl>
     <w:lvl w:ilvl="8" w:tplc="4009001B" w:tentative="1">
@@ -2354,11 +3117,97 @@
       <w:lvlText w:val="%9."/>
       <w:lvlJc w:val="right"/>
       <w:pPr>
-        <w:ind w:left="7200" w:hanging="180"/>
+        <w:ind w:left="7920" w:hanging="180"/>
       </w:pPr>
     </w:lvl>
   </w:abstractNum>
   <w:abstractNum w:abstractNumId="2" w15:restartNumberingAfterBreak="0">
+    <w:nsid w:val="0E017060"/>
+    <w:multiLevelType w:val="hybridMultilevel"/>
+    <w:tmpl w:val="38240C5A"/>
+    <w:lvl w:ilvl="0" w:tplc="4009000F">
+      <w:start w:val="1"/>
+      <w:numFmt w:val="decimal"/>
+      <w:lvlText w:val="%1."/>
+      <w:lvlJc w:val="left"/>
+      <w:pPr>
+        <w:ind w:left="1440" w:hanging="360"/>
+      </w:pPr>
+    </w:lvl>
+    <w:lvl w:ilvl="1" w:tplc="40090019">
+      <w:start w:val="1"/>
+      <w:numFmt w:val="lowerLetter"/>
+      <w:lvlText w:val="%2."/>
+      <w:lvlJc w:val="left"/>
+      <w:pPr>
+        <w:ind w:left="2160" w:hanging="360"/>
+      </w:pPr>
+    </w:lvl>
+    <w:lvl w:ilvl="2" w:tplc="4009001B" w:tentative="1">
+      <w:start w:val="1"/>
+      <w:numFmt w:val="lowerRoman"/>
+      <w:lvlText w:val="%3."/>
+      <w:lvlJc w:val="right"/>
+      <w:pPr>
+        <w:ind w:left="2880" w:hanging="180"/>
+      </w:pPr>
+    </w:lvl>
+    <w:lvl w:ilvl="3" w:tplc="4009000F" w:tentative="1">
+      <w:start w:val="1"/>
+      <w:numFmt w:val="decimal"/>
+      <w:lvlText w:val="%4."/>
+      <w:lvlJc w:val="left"/>
+      <w:pPr>
+        <w:ind w:left="3600" w:hanging="360"/>
+      </w:pPr>
+    </w:lvl>
+    <w:lvl w:ilvl="4" w:tplc="40090019" w:tentative="1">
+      <w:start w:val="1"/>
+      <w:numFmt w:val="lowerLetter"/>
+      <w:lvlText w:val="%5."/>
+      <w:lvlJc w:val="left"/>
+      <w:pPr>
+        <w:ind w:left="4320" w:hanging="360"/>
+      </w:pPr>
+    </w:lvl>
+    <w:lvl w:ilvl="5" w:tplc="4009001B" w:tentative="1">
+      <w:start w:val="1"/>
+      <w:numFmt w:val="lowerRoman"/>
+      <w:lvlText w:val="%6."/>
+      <w:lvlJc w:val="right"/>
+      <w:pPr>
+        <w:ind w:left="5040" w:hanging="180"/>
+      </w:pPr>
+    </w:lvl>
+    <w:lvl w:ilvl="6" w:tplc="4009000F" w:tentative="1">
+      <w:start w:val="1"/>
+      <w:numFmt w:val="decimal"/>
+      <w:lvlText w:val="%7."/>
+      <w:lvlJc w:val="left"/>
+      <w:pPr>
+        <w:ind w:left="5760" w:hanging="360"/>
+      </w:pPr>
+    </w:lvl>
+    <w:lvl w:ilvl="7" w:tplc="40090019" w:tentative="1">
+      <w:start w:val="1"/>
+      <w:numFmt w:val="lowerLetter"/>
+      <w:lvlText w:val="%8."/>
+      <w:lvlJc w:val="left"/>
+      <w:pPr>
+        <w:ind w:left="6480" w:hanging="360"/>
+      </w:pPr>
+    </w:lvl>
+    <w:lvl w:ilvl="8" w:tplc="4009001B" w:tentative="1">
+      <w:start w:val="1"/>
+      <w:numFmt w:val="lowerRoman"/>
+      <w:lvlText w:val="%9."/>
+      <w:lvlJc w:val="right"/>
+      <w:pPr>
+        <w:ind w:left="7200" w:hanging="180"/>
+      </w:pPr>
+    </w:lvl>
+  </w:abstractNum>
+  <w:abstractNum w:abstractNumId="3" w15:restartNumberingAfterBreak="0">
     <w:nsid w:val="1ACA6E9C"/>
     <w:multiLevelType w:val="hybridMultilevel"/>
     <w:tmpl w:val="0464BE48"/>
@@ -2471,7 +3320,7 @@
       </w:rPr>
     </w:lvl>
   </w:abstractNum>
-  <w:abstractNum w:abstractNumId="3" w15:restartNumberingAfterBreak="0">
+  <w:abstractNum w:abstractNumId="4" w15:restartNumberingAfterBreak="0">
     <w:nsid w:val="200C1715"/>
     <w:multiLevelType w:val="hybridMultilevel"/>
     <w:tmpl w:val="5D1A4044"/>
@@ -2557,7 +3406,7 @@
       </w:pPr>
     </w:lvl>
   </w:abstractNum>
-  <w:abstractNum w:abstractNumId="4" w15:restartNumberingAfterBreak="0">
+  <w:abstractNum w:abstractNumId="5" w15:restartNumberingAfterBreak="0">
     <w:nsid w:val="210C1414"/>
     <w:multiLevelType w:val="hybridMultilevel"/>
     <w:tmpl w:val="FD5C62F8"/>
@@ -2646,7 +3495,7 @@
       </w:pPr>
     </w:lvl>
   </w:abstractNum>
-  <w:abstractNum w:abstractNumId="5" w15:restartNumberingAfterBreak="0">
+  <w:abstractNum w:abstractNumId="6" w15:restartNumberingAfterBreak="0">
     <w:nsid w:val="2A8B5B24"/>
     <w:multiLevelType w:val="hybridMultilevel"/>
     <w:tmpl w:val="FD705912"/>
@@ -2732,7 +3581,7 @@
       </w:pPr>
     </w:lvl>
   </w:abstractNum>
-  <w:abstractNum w:abstractNumId="6" w15:restartNumberingAfterBreak="0">
+  <w:abstractNum w:abstractNumId="7" w15:restartNumberingAfterBreak="0">
     <w:nsid w:val="338F26D0"/>
     <w:multiLevelType w:val="hybridMultilevel"/>
     <w:tmpl w:val="1F94F2CE"/>
@@ -2821,7 +3670,7 @@
       </w:pPr>
     </w:lvl>
   </w:abstractNum>
-  <w:abstractNum w:abstractNumId="7" w15:restartNumberingAfterBreak="0">
+  <w:abstractNum w:abstractNumId="8" w15:restartNumberingAfterBreak="0">
     <w:nsid w:val="346411C3"/>
     <w:multiLevelType w:val="hybridMultilevel"/>
     <w:tmpl w:val="1F94F2CE"/>
@@ -2910,7 +3759,7 @@
       </w:pPr>
     </w:lvl>
   </w:abstractNum>
-  <w:abstractNum w:abstractNumId="8" w15:restartNumberingAfterBreak="0">
+  <w:abstractNum w:abstractNumId="9" w15:restartNumberingAfterBreak="0">
     <w:nsid w:val="35FC3386"/>
     <w:multiLevelType w:val="hybridMultilevel"/>
     <w:tmpl w:val="4366F256"/>
@@ -2996,7 +3845,7 @@
       </w:pPr>
     </w:lvl>
   </w:abstractNum>
-  <w:abstractNum w:abstractNumId="9" w15:restartNumberingAfterBreak="0">
+  <w:abstractNum w:abstractNumId="10" w15:restartNumberingAfterBreak="0">
     <w:nsid w:val="3854212E"/>
     <w:multiLevelType w:val="hybridMultilevel"/>
     <w:tmpl w:val="EDA09F52"/>
@@ -3082,7 +3931,7 @@
       </w:pPr>
     </w:lvl>
   </w:abstractNum>
-  <w:abstractNum w:abstractNumId="10" w15:restartNumberingAfterBreak="0">
+  <w:abstractNum w:abstractNumId="11" w15:restartNumberingAfterBreak="0">
     <w:nsid w:val="3996006E"/>
     <w:multiLevelType w:val="hybridMultilevel"/>
     <w:tmpl w:val="52F27CBE"/>
@@ -3168,7 +4017,93 @@
       </w:pPr>
     </w:lvl>
   </w:abstractNum>
-  <w:abstractNum w:abstractNumId="11" w15:restartNumberingAfterBreak="0">
+  <w:abstractNum w:abstractNumId="12" w15:restartNumberingAfterBreak="0">
+    <w:nsid w:val="3D220889"/>
+    <w:multiLevelType w:val="hybridMultilevel"/>
+    <w:tmpl w:val="1F94B33A"/>
+    <w:lvl w:ilvl="0" w:tplc="4009000F">
+      <w:start w:val="1"/>
+      <w:numFmt w:val="decimal"/>
+      <w:lvlText w:val="%1."/>
+      <w:lvlJc w:val="left"/>
+      <w:pPr>
+        <w:ind w:left="1440" w:hanging="360"/>
+      </w:pPr>
+    </w:lvl>
+    <w:lvl w:ilvl="1" w:tplc="40090019">
+      <w:start w:val="1"/>
+      <w:numFmt w:val="lowerLetter"/>
+      <w:lvlText w:val="%2."/>
+      <w:lvlJc w:val="left"/>
+      <w:pPr>
+        <w:ind w:left="2160" w:hanging="360"/>
+      </w:pPr>
+    </w:lvl>
+    <w:lvl w:ilvl="2" w:tplc="4009001B" w:tentative="1">
+      <w:start w:val="1"/>
+      <w:numFmt w:val="lowerRoman"/>
+      <w:lvlText w:val="%3."/>
+      <w:lvlJc w:val="right"/>
+      <w:pPr>
+        <w:ind w:left="2880" w:hanging="180"/>
+      </w:pPr>
+    </w:lvl>
+    <w:lvl w:ilvl="3" w:tplc="4009000F" w:tentative="1">
+      <w:start w:val="1"/>
+      <w:numFmt w:val="decimal"/>
+      <w:lvlText w:val="%4."/>
+      <w:lvlJc w:val="left"/>
+      <w:pPr>
+        <w:ind w:left="3600" w:hanging="360"/>
+      </w:pPr>
+    </w:lvl>
+    <w:lvl w:ilvl="4" w:tplc="40090019" w:tentative="1">
+      <w:start w:val="1"/>
+      <w:numFmt w:val="lowerLetter"/>
+      <w:lvlText w:val="%5."/>
+      <w:lvlJc w:val="left"/>
+      <w:pPr>
+        <w:ind w:left="4320" w:hanging="360"/>
+      </w:pPr>
+    </w:lvl>
+    <w:lvl w:ilvl="5" w:tplc="4009001B" w:tentative="1">
+      <w:start w:val="1"/>
+      <w:numFmt w:val="lowerRoman"/>
+      <w:lvlText w:val="%6."/>
+      <w:lvlJc w:val="right"/>
+      <w:pPr>
+        <w:ind w:left="5040" w:hanging="180"/>
+      </w:pPr>
+    </w:lvl>
+    <w:lvl w:ilvl="6" w:tplc="4009000F" w:tentative="1">
+      <w:start w:val="1"/>
+      <w:numFmt w:val="decimal"/>
+      <w:lvlText w:val="%7."/>
+      <w:lvlJc w:val="left"/>
+      <w:pPr>
+        <w:ind w:left="5760" w:hanging="360"/>
+      </w:pPr>
+    </w:lvl>
+    <w:lvl w:ilvl="7" w:tplc="40090019" w:tentative="1">
+      <w:start w:val="1"/>
+      <w:numFmt w:val="lowerLetter"/>
+      <w:lvlText w:val="%8."/>
+      <w:lvlJc w:val="left"/>
+      <w:pPr>
+        <w:ind w:left="6480" w:hanging="360"/>
+      </w:pPr>
+    </w:lvl>
+    <w:lvl w:ilvl="8" w:tplc="4009001B" w:tentative="1">
+      <w:start w:val="1"/>
+      <w:numFmt w:val="lowerRoman"/>
+      <w:lvlText w:val="%9."/>
+      <w:lvlJc w:val="right"/>
+      <w:pPr>
+        <w:ind w:left="7200" w:hanging="180"/>
+      </w:pPr>
+    </w:lvl>
+  </w:abstractNum>
+  <w:abstractNum w:abstractNumId="13" w15:restartNumberingAfterBreak="0">
     <w:nsid w:val="3F1F4FA0"/>
     <w:multiLevelType w:val="hybridMultilevel"/>
     <w:tmpl w:val="A0B0F50E"/>
@@ -3254,7 +4189,7 @@
       </w:pPr>
     </w:lvl>
   </w:abstractNum>
-  <w:abstractNum w:abstractNumId="12" w15:restartNumberingAfterBreak="0">
+  <w:abstractNum w:abstractNumId="14" w15:restartNumberingAfterBreak="0">
     <w:nsid w:val="4AF61666"/>
     <w:multiLevelType w:val="hybridMultilevel"/>
     <w:tmpl w:val="0324C85A"/>
@@ -3340,7 +4275,7 @@
       </w:pPr>
     </w:lvl>
   </w:abstractNum>
-  <w:abstractNum w:abstractNumId="13" w15:restartNumberingAfterBreak="0">
+  <w:abstractNum w:abstractNumId="15" w15:restartNumberingAfterBreak="0">
     <w:nsid w:val="4BA36DAA"/>
     <w:multiLevelType w:val="hybridMultilevel"/>
     <w:tmpl w:val="9FBA28F8"/>
@@ -3426,7 +4361,93 @@
       </w:pPr>
     </w:lvl>
   </w:abstractNum>
-  <w:abstractNum w:abstractNumId="14" w15:restartNumberingAfterBreak="0">
+  <w:abstractNum w:abstractNumId="16" w15:restartNumberingAfterBreak="0">
+    <w:nsid w:val="68C06292"/>
+    <w:multiLevelType w:val="hybridMultilevel"/>
+    <w:tmpl w:val="1F94B33A"/>
+    <w:lvl w:ilvl="0" w:tplc="4009000F">
+      <w:start w:val="1"/>
+      <w:numFmt w:val="decimal"/>
+      <w:lvlText w:val="%1."/>
+      <w:lvlJc w:val="left"/>
+      <w:pPr>
+        <w:ind w:left="1440" w:hanging="360"/>
+      </w:pPr>
+    </w:lvl>
+    <w:lvl w:ilvl="1" w:tplc="40090019">
+      <w:start w:val="1"/>
+      <w:numFmt w:val="lowerLetter"/>
+      <w:lvlText w:val="%2."/>
+      <w:lvlJc w:val="left"/>
+      <w:pPr>
+        <w:ind w:left="2160" w:hanging="360"/>
+      </w:pPr>
+    </w:lvl>
+    <w:lvl w:ilvl="2" w:tplc="4009001B" w:tentative="1">
+      <w:start w:val="1"/>
+      <w:numFmt w:val="lowerRoman"/>
+      <w:lvlText w:val="%3."/>
+      <w:lvlJc w:val="right"/>
+      <w:pPr>
+        <w:ind w:left="2880" w:hanging="180"/>
+      </w:pPr>
+    </w:lvl>
+    <w:lvl w:ilvl="3" w:tplc="4009000F" w:tentative="1">
+      <w:start w:val="1"/>
+      <w:numFmt w:val="decimal"/>
+      <w:lvlText w:val="%4."/>
+      <w:lvlJc w:val="left"/>
+      <w:pPr>
+        <w:ind w:left="3600" w:hanging="360"/>
+      </w:pPr>
+    </w:lvl>
+    <w:lvl w:ilvl="4" w:tplc="40090019" w:tentative="1">
+      <w:start w:val="1"/>
+      <w:numFmt w:val="lowerLetter"/>
+      <w:lvlText w:val="%5."/>
+      <w:lvlJc w:val="left"/>
+      <w:pPr>
+        <w:ind w:left="4320" w:hanging="360"/>
+      </w:pPr>
+    </w:lvl>
+    <w:lvl w:ilvl="5" w:tplc="4009001B" w:tentative="1">
+      <w:start w:val="1"/>
+      <w:numFmt w:val="lowerRoman"/>
+      <w:lvlText w:val="%6."/>
+      <w:lvlJc w:val="right"/>
+      <w:pPr>
+        <w:ind w:left="5040" w:hanging="180"/>
+      </w:pPr>
+    </w:lvl>
+    <w:lvl w:ilvl="6" w:tplc="4009000F" w:tentative="1">
+      <w:start w:val="1"/>
+      <w:numFmt w:val="decimal"/>
+      <w:lvlText w:val="%7."/>
+      <w:lvlJc w:val="left"/>
+      <w:pPr>
+        <w:ind w:left="5760" w:hanging="360"/>
+      </w:pPr>
+    </w:lvl>
+    <w:lvl w:ilvl="7" w:tplc="40090019" w:tentative="1">
+      <w:start w:val="1"/>
+      <w:numFmt w:val="lowerLetter"/>
+      <w:lvlText w:val="%8."/>
+      <w:lvlJc w:val="left"/>
+      <w:pPr>
+        <w:ind w:left="6480" w:hanging="360"/>
+      </w:pPr>
+    </w:lvl>
+    <w:lvl w:ilvl="8" w:tplc="4009001B" w:tentative="1">
+      <w:start w:val="1"/>
+      <w:numFmt w:val="lowerRoman"/>
+      <w:lvlText w:val="%9."/>
+      <w:lvlJc w:val="right"/>
+      <w:pPr>
+        <w:ind w:left="7200" w:hanging="180"/>
+      </w:pPr>
+    </w:lvl>
+  </w:abstractNum>
+  <w:abstractNum w:abstractNumId="17" w15:restartNumberingAfterBreak="0">
     <w:nsid w:val="77CC1B91"/>
     <w:multiLevelType w:val="hybridMultilevel"/>
     <w:tmpl w:val="87AC79E0"/>
@@ -3512,7 +4533,7 @@
       </w:pPr>
     </w:lvl>
   </w:abstractNum>
-  <w:abstractNum w:abstractNumId="15" w15:restartNumberingAfterBreak="0">
+  <w:abstractNum w:abstractNumId="18" w15:restartNumberingAfterBreak="0">
     <w:nsid w:val="7B37533A"/>
     <w:multiLevelType w:val="hybridMultilevel"/>
     <w:tmpl w:val="2DB2697A"/>
@@ -3599,52 +4620,61 @@
     </w:lvl>
   </w:abstractNum>
   <w:num w:numId="1">
-    <w:abstractNumId w:val="2"/>
+    <w:abstractNumId w:val="3"/>
   </w:num>
   <w:num w:numId="2">
-    <w:abstractNumId w:val="15"/>
+    <w:abstractNumId w:val="18"/>
   </w:num>
   <w:num w:numId="3">
-    <w:abstractNumId w:val="10"/>
+    <w:abstractNumId w:val="11"/>
   </w:num>
   <w:num w:numId="4">
     <w:abstractNumId w:val="0"/>
   </w:num>
   <w:num w:numId="5">
+    <w:abstractNumId w:val="6"/>
+  </w:num>
+  <w:num w:numId="6">
+    <w:abstractNumId w:val="14"/>
+  </w:num>
+  <w:num w:numId="7">
+    <w:abstractNumId w:val="4"/>
+  </w:num>
+  <w:num w:numId="8">
+    <w:abstractNumId w:val="10"/>
+  </w:num>
+  <w:num w:numId="9">
+    <w:abstractNumId w:val="15"/>
+  </w:num>
+  <w:num w:numId="10">
+    <w:abstractNumId w:val="8"/>
+  </w:num>
+  <w:num w:numId="11">
+    <w:abstractNumId w:val="7"/>
+  </w:num>
+  <w:num w:numId="12">
+    <w:abstractNumId w:val="17"/>
+  </w:num>
+  <w:num w:numId="13">
+    <w:abstractNumId w:val="13"/>
+  </w:num>
+  <w:num w:numId="14">
+    <w:abstractNumId w:val="9"/>
+  </w:num>
+  <w:num w:numId="15">
+    <w:abstractNumId w:val="2"/>
+  </w:num>
+  <w:num w:numId="16">
     <w:abstractNumId w:val="5"/>
   </w:num>
-  <w:num w:numId="6">
+  <w:num w:numId="17">
     <w:abstractNumId w:val="12"/>
   </w:num>
-  <w:num w:numId="7">
-    <w:abstractNumId w:val="3"/>
-  </w:num>
-  <w:num w:numId="8">
-    <w:abstractNumId w:val="9"/>
-  </w:num>
-  <w:num w:numId="9">
-    <w:abstractNumId w:val="13"/>
-  </w:num>
-  <w:num w:numId="10">
-    <w:abstractNumId w:val="7"/>
-  </w:num>
-  <w:num w:numId="11">
-    <w:abstractNumId w:val="6"/>
-  </w:num>
-  <w:num w:numId="12">
-    <w:abstractNumId w:val="14"/>
-  </w:num>
-  <w:num w:numId="13">
-    <w:abstractNumId w:val="11"/>
-  </w:num>
-  <w:num w:numId="14">
-    <w:abstractNumId w:val="8"/>
-  </w:num>
-  <w:num w:numId="15">
+  <w:num w:numId="18">
     <w:abstractNumId w:val="1"/>
   </w:num>
-  <w:num w:numId="16">
-    <w:abstractNumId w:val="4"/>
+  <w:num w:numId="19">
+    <w:abstractNumId w:val="16"/>
   </w:num>
 </w:numbering>
 </file>
@@ -4210,6 +5240,25 @@
       <w:szCs w:val="18"/>
     </w:rPr>
   </w:style>
+  <w:style w:type="table" w:styleId="TableGrid">
+    <w:name w:val="Table Grid"/>
+    <w:basedOn w:val="TableNormal"/>
+    <w:uiPriority w:val="39"/>
+    <w:rsid w:val="00F07A6F"/>
+    <w:pPr>
+      <w:spacing w:after="0" w:line="240" w:lineRule="auto"/>
+    </w:pPr>
+    <w:tblPr>
+      <w:tblBorders>
+        <w:top w:val="single" w:sz="4" w:space="0" w:color="auto"/>
+        <w:left w:val="single" w:sz="4" w:space="0" w:color="auto"/>
+        <w:bottom w:val="single" w:sz="4" w:space="0" w:color="auto"/>
+        <w:right w:val="single" w:sz="4" w:space="0" w:color="auto"/>
+        <w:insideH w:val="single" w:sz="4" w:space="0" w:color="auto"/>
+        <w:insideV w:val="single" w:sz="4" w:space="0" w:color="auto"/>
+      </w:tblBorders>
+    </w:tblPr>
+  </w:style>
 </w:styles>
 </file>
 

</xml_diff>